<commit_message>
Adicionadas as referências da errata.
</commit_message>
<xml_diff>
--- a/TCC.docx
+++ b/TCC.docx
@@ -12245,17 +12245,7 @@
           <w:sz w:val="24"/>
           <w:szCs w:val="24"/>
         </w:rPr>
-        <w:t>necessidade de investimento inic</w:t>
-      </w:r>
-      <w:bookmarkStart w:id="1" w:name="_GoBack"/>
-      <w:bookmarkEnd w:id="1"/>
-      <w:r>
-        <w:rPr>
-          <w:color w:val="000000" w:themeColor="text1"/>
-          <w:sz w:val="24"/>
-          <w:szCs w:val="24"/>
-        </w:rPr>
-        <w:t>ial.</w:t>
+        <w:t>necessidade de investimento inicial.</w:t>
       </w:r>
     </w:p>
     <w:p>
@@ -12697,7 +12687,7 @@
           <w:szCs w:val="24"/>
         </w:rPr>
       </w:pPr>
-      <w:bookmarkStart w:id="2" w:name="_Toc12540672"/>
+      <w:bookmarkStart w:id="1" w:name="_Toc12540672"/>
       <w:r>
         <w:rPr>
           <w:b/>
@@ -12707,7 +12697,7 @@
         </w:rPr>
         <w:t>Problema de pesquisa</w:t>
       </w:r>
-      <w:bookmarkEnd w:id="2"/>
+      <w:bookmarkEnd w:id="1"/>
     </w:p>
     <w:p>
       <w:pPr>
@@ -13035,7 +13025,7 @@
           <w:color w:val="000000" w:themeColor="text1"/>
         </w:rPr>
       </w:pPr>
-      <w:bookmarkStart w:id="3" w:name="_Toc12540673"/>
+      <w:bookmarkStart w:id="2" w:name="_Toc12540673"/>
       <w:r>
         <w:rPr>
           <w:b/>
@@ -13046,7 +13036,7 @@
         <w:lastRenderedPageBreak/>
         <w:t>Objetivos</w:t>
       </w:r>
-      <w:bookmarkEnd w:id="3"/>
+      <w:bookmarkEnd w:id="2"/>
     </w:p>
     <w:p>
       <w:pPr>
@@ -13693,7 +13683,7 @@
           <w:color w:val="000000" w:themeColor="text1"/>
         </w:rPr>
       </w:pPr>
-      <w:bookmarkStart w:id="4" w:name="_Toc12540674"/>
+      <w:bookmarkStart w:id="3" w:name="_Toc12540674"/>
       <w:r>
         <w:rPr>
           <w:b/>
@@ -13703,7 +13693,7 @@
         </w:rPr>
         <w:t>Estrutura do trabalho</w:t>
       </w:r>
-      <w:bookmarkEnd w:id="4"/>
+      <w:bookmarkEnd w:id="3"/>
     </w:p>
     <w:p>
       <w:pPr>
@@ -14071,7 +14061,7 @@
           <w:sz w:val="24"/>
         </w:rPr>
       </w:pPr>
-      <w:bookmarkStart w:id="5" w:name="_Toc12540675"/>
+      <w:bookmarkStart w:id="4" w:name="_Toc12540675"/>
       <w:r>
         <w:rPr>
           <w:rStyle w:val="normaltextrun"/>
@@ -14084,7 +14074,7 @@
         <w:lastRenderedPageBreak/>
         <w:t>Referencial teórico</w:t>
       </w:r>
-      <w:bookmarkEnd w:id="5"/>
+      <w:bookmarkEnd w:id="4"/>
     </w:p>
     <w:p>
       <w:pPr>
@@ -14301,17 +14291,17 @@
           <w:sz w:val="24"/>
         </w:rPr>
       </w:pPr>
-      <w:bookmarkStart w:id="6" w:name="_Toc12458512"/>
-      <w:bookmarkStart w:id="7" w:name="_Toc12462734"/>
-      <w:bookmarkStart w:id="8" w:name="_Toc12462762"/>
-      <w:bookmarkStart w:id="9" w:name="_Toc12462809"/>
-      <w:bookmarkStart w:id="10" w:name="_Toc12462860"/>
-      <w:bookmarkStart w:id="11" w:name="_Toc12540676"/>
+      <w:bookmarkStart w:id="5" w:name="_Toc12458512"/>
+      <w:bookmarkStart w:id="6" w:name="_Toc12462734"/>
+      <w:bookmarkStart w:id="7" w:name="_Toc12462762"/>
+      <w:bookmarkStart w:id="8" w:name="_Toc12462809"/>
+      <w:bookmarkStart w:id="9" w:name="_Toc12462860"/>
+      <w:bookmarkStart w:id="10" w:name="_Toc12540676"/>
+      <w:bookmarkEnd w:id="5"/>
       <w:bookmarkEnd w:id="6"/>
       <w:bookmarkEnd w:id="7"/>
       <w:bookmarkEnd w:id="8"/>
       <w:bookmarkEnd w:id="9"/>
-      <w:bookmarkEnd w:id="10"/>
       <w:r>
         <w:rPr>
           <w:rStyle w:val="normaltextrun"/>
@@ -14322,7 +14312,7 @@
         </w:rPr>
         <w:t>E-commerce</w:t>
       </w:r>
-      <w:bookmarkEnd w:id="11"/>
+      <w:bookmarkEnd w:id="10"/>
     </w:p>
     <w:p>
       <w:pPr>
@@ -14501,7 +14491,7 @@
           <w:sz w:val="24"/>
         </w:rPr>
       </w:pPr>
-      <w:bookmarkStart w:id="12" w:name="_Toc12540677"/>
+      <w:bookmarkStart w:id="11" w:name="_Toc12540677"/>
       <w:r>
         <w:rPr>
           <w:rStyle w:val="normaltextrun"/>
@@ -14536,7 +14526,7 @@
         </w:rPr>
         <w:t xml:space="preserve"> no meio econômico</w:t>
       </w:r>
-      <w:bookmarkEnd w:id="12"/>
+      <w:bookmarkEnd w:id="11"/>
     </w:p>
     <w:p>
       <w:pPr>
@@ -14660,7 +14650,7 @@
         </w:rPr>
         <w:t xml:space="preserve">. De acordo com </w:t>
       </w:r>
-      <w:bookmarkStart w:id="13" w:name="_Hlk12047044"/>
+      <w:bookmarkStart w:id="12" w:name="_Hlk12047044"/>
       <w:r>
         <w:rPr>
           <w:color w:val="000000" w:themeColor="text1"/>
@@ -14798,7 +14788,7 @@
         </w:rPr>
         <w:t xml:space="preserve">) </w:t>
       </w:r>
-      <w:bookmarkEnd w:id="13"/>
+      <w:bookmarkEnd w:id="12"/>
       <w:r>
         <w:rPr>
           <w:color w:val="000000" w:themeColor="text1"/>
@@ -15108,7 +15098,7 @@
         </w:rPr>
         <w:t xml:space="preserve">-se as </w:t>
       </w:r>
-      <w:bookmarkStart w:id="14" w:name="_Hlk12131719"/>
+      <w:bookmarkStart w:id="13" w:name="_Hlk12131719"/>
       <w:r>
         <w:rPr>
           <w:color w:val="000000" w:themeColor="text1"/>
@@ -15117,7 +15107,7 @@
         </w:rPr>
         <w:t>Tecnologias de Informação e Comunicação (TIC)</w:t>
       </w:r>
-      <w:bookmarkEnd w:id="14"/>
+      <w:bookmarkEnd w:id="13"/>
       <w:r>
         <w:rPr>
           <w:color w:val="000000" w:themeColor="text1"/>
@@ -15196,7 +15186,7 @@
         </w:rPr>
         <w:t xml:space="preserve"> transações entre grandes organizações através de conexões privadas e por meio de </w:t>
       </w:r>
-      <w:bookmarkStart w:id="15" w:name="_Hlk12047124"/>
+      <w:bookmarkStart w:id="14" w:name="_Hlk12047124"/>
       <w:r>
         <w:rPr>
           <w:color w:val="000000" w:themeColor="text1"/>
@@ -15205,7 +15195,7 @@
         </w:rPr>
         <w:t xml:space="preserve">Transferência Eletrônica de Fundos (TEF). </w:t>
       </w:r>
-      <w:bookmarkEnd w:id="15"/>
+      <w:bookmarkEnd w:id="14"/>
       <w:r>
         <w:rPr>
           <w:color w:val="000000" w:themeColor="text1"/>
@@ -15754,7 +15744,7 @@
           <w:color w:val="000000" w:themeColor="text1"/>
         </w:rPr>
       </w:pPr>
-      <w:bookmarkStart w:id="16" w:name="_Toc12540678"/>
+      <w:bookmarkStart w:id="15" w:name="_Toc12540678"/>
       <w:r>
         <w:rPr>
           <w:rStyle w:val="normaltextrun"/>
@@ -15778,7 +15768,7 @@
         </w:rPr>
         <w:t>e-commerce</w:t>
       </w:r>
-      <w:bookmarkEnd w:id="16"/>
+      <w:bookmarkEnd w:id="15"/>
     </w:p>
     <w:p>
       <w:pPr>
@@ -16745,7 +16735,7 @@
           <w:sz w:val="24"/>
         </w:rPr>
       </w:pPr>
-      <w:bookmarkStart w:id="17" w:name="_Toc12540679"/>
+      <w:bookmarkStart w:id="16" w:name="_Toc12540679"/>
       <w:r>
         <w:rPr>
           <w:rStyle w:val="normaltextrun"/>
@@ -16780,7 +16770,7 @@
         </w:rPr>
         <w:t>e-commerce</w:t>
       </w:r>
-      <w:bookmarkEnd w:id="17"/>
+      <w:bookmarkEnd w:id="16"/>
     </w:p>
     <w:p>
       <w:pPr>
@@ -17267,7 +17257,7 @@
         </w:rPr>
         <w:t xml:space="preserve">destacam o </w:t>
       </w:r>
-      <w:bookmarkStart w:id="18" w:name="_Hlk12047218"/>
+      <w:bookmarkStart w:id="17" w:name="_Hlk12047218"/>
       <w:r>
         <w:rPr>
           <w:i/>
@@ -17419,7 +17409,7 @@
         </w:rPr>
         <w:t xml:space="preserve"> (C2C)</w:t>
       </w:r>
-      <w:bookmarkEnd w:id="18"/>
+      <w:bookmarkEnd w:id="17"/>
       <w:r>
         <w:rPr>
           <w:color w:val="000000" w:themeColor="text1"/>
@@ -17649,7 +17639,7 @@
         </w:rPr>
         <w:t xml:space="preserve">Silva e Filho (2017) e Silveira e Silveira (2015) também qualificam o </w:t>
       </w:r>
-      <w:bookmarkStart w:id="19" w:name="_Hlk12047246"/>
+      <w:bookmarkStart w:id="18" w:name="_Hlk12047246"/>
       <w:r>
         <w:rPr>
           <w:rStyle w:val="normaltextrun"/>
@@ -17785,7 +17775,7 @@
         </w:rPr>
         <w:t xml:space="preserve"> (B2E), </w:t>
       </w:r>
-      <w:bookmarkEnd w:id="19"/>
+      <w:bookmarkEnd w:id="18"/>
       <w:r>
         <w:rPr>
           <w:rStyle w:val="spellingerror"/>
@@ -17856,7 +17846,7 @@
         </w:rPr>
         <w:t xml:space="preserve"> governamentais: </w:t>
       </w:r>
-      <w:bookmarkStart w:id="20" w:name="_Hlk12047254"/>
+      <w:bookmarkStart w:id="19" w:name="_Hlk12047254"/>
       <w:r>
         <w:rPr>
           <w:rStyle w:val="spellingerror"/>
@@ -18052,7 +18042,7 @@
         </w:rPr>
         <w:t xml:space="preserve"> (G2G), </w:t>
       </w:r>
-      <w:bookmarkEnd w:id="20"/>
+      <w:bookmarkEnd w:id="19"/>
       <w:r>
         <w:rPr>
           <w:rStyle w:val="normaltextrun"/>
@@ -18095,7 +18085,7 @@
         </w:rPr>
         <w:t xml:space="preserve">diversos tipos de transação, como é o caso do </w:t>
       </w:r>
-      <w:bookmarkStart w:id="21" w:name="_Hlk12047265"/>
+      <w:bookmarkStart w:id="20" w:name="_Hlk12047265"/>
       <w:r>
         <w:rPr>
           <w:rStyle w:val="normaltextrun"/>
@@ -18135,7 +18125,7 @@
         </w:rPr>
         <w:t>(B2B2C</w:t>
       </w:r>
-      <w:bookmarkEnd w:id="21"/>
+      <w:bookmarkEnd w:id="20"/>
       <w:r>
         <w:rPr>
           <w:color w:val="000000" w:themeColor="text1"/>
@@ -18434,7 +18424,7 @@
           <w:szCs w:val="24"/>
         </w:rPr>
       </w:pPr>
-      <w:bookmarkStart w:id="22" w:name="_Toc12462409"/>
+      <w:bookmarkStart w:id="21" w:name="_Toc12462409"/>
       <w:r>
         <w:rPr>
           <w:i w:val="0"/>
@@ -18582,7 +18572,7 @@
         </w:rPr>
         <w:t>.</w:t>
       </w:r>
-      <w:bookmarkEnd w:id="22"/>
+      <w:bookmarkEnd w:id="21"/>
     </w:p>
     <w:p>
       <w:pPr>
@@ -18656,7 +18646,7 @@
           <w:sz w:val="24"/>
         </w:rPr>
       </w:pPr>
-      <w:bookmarkStart w:id="23" w:name="_Toc12540680"/>
+      <w:bookmarkStart w:id="22" w:name="_Toc12540680"/>
       <w:r>
         <w:rPr>
           <w:rStyle w:val="normaltextrun"/>
@@ -18691,7 +18681,7 @@
         </w:rPr>
         <w:t>letrônico</w:t>
       </w:r>
-      <w:bookmarkEnd w:id="23"/>
+      <w:bookmarkEnd w:id="22"/>
     </w:p>
     <w:p>
       <w:pPr>
@@ -18742,7 +18732,7 @@
         </w:rPr>
         <w:tab/>
       </w:r>
-      <w:bookmarkStart w:id="24" w:name="_Hlk11928624"/>
+      <w:bookmarkStart w:id="23" w:name="_Hlk11928624"/>
       <w:r>
         <w:rPr>
           <w:rStyle w:val="normaltextrun"/>
@@ -18792,7 +18782,7 @@
         </w:rPr>
         <w:t xml:space="preserve"> desenvolvida constantemente.</w:t>
       </w:r>
-      <w:bookmarkEnd w:id="24"/>
+      <w:bookmarkEnd w:id="23"/>
       <w:r>
         <w:rPr>
           <w:rStyle w:val="normaltextrun"/>
@@ -18988,7 +18978,7 @@
           <w:sz w:val="24"/>
         </w:rPr>
       </w:pPr>
-      <w:bookmarkStart w:id="25" w:name="_Toc12540681"/>
+      <w:bookmarkStart w:id="24" w:name="_Toc12540681"/>
       <w:r>
         <w:rPr>
           <w:rStyle w:val="normaltextrun"/>
@@ -19026,7 +19016,7 @@
         </w:rPr>
         <w:t>letrônico</w:t>
       </w:r>
-      <w:bookmarkEnd w:id="25"/>
+      <w:bookmarkEnd w:id="24"/>
     </w:p>
     <w:p>
       <w:pPr>
@@ -20121,7 +20111,7 @@
           <w:sz w:val="24"/>
         </w:rPr>
       </w:pPr>
-      <w:bookmarkStart w:id="26" w:name="_Toc12540682"/>
+      <w:bookmarkStart w:id="25" w:name="_Toc12540682"/>
       <w:r>
         <w:rPr>
           <w:rStyle w:val="normaltextrun"/>
@@ -20133,7 +20123,7 @@
         </w:rPr>
         <w:t>Participantes e componentes</w:t>
       </w:r>
-      <w:bookmarkEnd w:id="26"/>
+      <w:bookmarkEnd w:id="25"/>
     </w:p>
     <w:p>
       <w:pPr>
@@ -21122,7 +21112,7 @@
           <w:sz w:val="24"/>
         </w:rPr>
       </w:pPr>
-      <w:bookmarkStart w:id="27" w:name="_Toc12540683"/>
+      <w:bookmarkStart w:id="26" w:name="_Toc12540683"/>
       <w:r>
         <w:rPr>
           <w:rStyle w:val="normaltextrun"/>
@@ -21157,7 +21147,7 @@
         </w:rPr>
         <w:t xml:space="preserve"> de negócio</w:t>
       </w:r>
-      <w:bookmarkEnd w:id="27"/>
+      <w:bookmarkEnd w:id="26"/>
     </w:p>
     <w:p>
       <w:pPr>
@@ -21538,7 +21528,7 @@
           <w:szCs w:val="24"/>
         </w:rPr>
       </w:pPr>
-      <w:bookmarkStart w:id="28" w:name="_Toc12540684"/>
+      <w:bookmarkStart w:id="27" w:name="_Toc12540684"/>
       <w:r>
         <w:rPr>
           <w:b/>
@@ -21560,7 +21550,7 @@
         </w:rPr>
         <w:t>marketplace</w:t>
       </w:r>
-      <w:bookmarkEnd w:id="28"/>
+      <w:bookmarkEnd w:id="27"/>
     </w:p>
     <w:p>
       <w:pPr>
@@ -21836,8 +21826,8 @@
           <w:szCs w:val="24"/>
         </w:rPr>
       </w:pPr>
-      <w:bookmarkStart w:id="29" w:name="_Toc12540685"/>
-      <w:bookmarkStart w:id="30" w:name="_Hlk11497862"/>
+      <w:bookmarkStart w:id="28" w:name="_Toc12540685"/>
+      <w:bookmarkStart w:id="29" w:name="_Hlk11497862"/>
       <w:r>
         <w:rPr>
           <w:b/>
@@ -21849,7 +21839,7 @@
         </w:rPr>
         <w:t>Sistemas de organização e representação do conhecimento em ambientes digitais</w:t>
       </w:r>
-      <w:bookmarkEnd w:id="29"/>
+      <w:bookmarkEnd w:id="28"/>
     </w:p>
     <w:p>
       <w:pPr>
@@ -22658,8 +22648,8 @@
           <w:color w:val="000000" w:themeColor="text1"/>
         </w:rPr>
       </w:pPr>
-      <w:bookmarkStart w:id="31" w:name="_Toc12540686"/>
-      <w:bookmarkEnd w:id="30"/>
+      <w:bookmarkStart w:id="30" w:name="_Toc12540686"/>
+      <w:bookmarkEnd w:id="29"/>
       <w:r>
         <w:rPr>
           <w:rFonts w:ascii="Arial" w:hAnsi="Arial" w:cs="Arial"/>
@@ -22682,7 +22672,7 @@
         </w:rPr>
         <w:t>marketplace</w:t>
       </w:r>
-      <w:bookmarkEnd w:id="31"/>
+      <w:bookmarkEnd w:id="30"/>
       <w:proofErr w:type="spellEnd"/>
     </w:p>
     <w:p>
@@ -23636,7 +23626,7 @@
           <w:szCs w:val="24"/>
         </w:rPr>
       </w:pPr>
-      <w:bookmarkStart w:id="32" w:name="_Toc12540687"/>
+      <w:bookmarkStart w:id="31" w:name="_Toc12540687"/>
       <w:r>
         <w:rPr>
           <w:b/>
@@ -23657,7 +23647,7 @@
         </w:rPr>
         <w:t>o de taxonomias</w:t>
       </w:r>
-      <w:bookmarkEnd w:id="32"/>
+      <w:bookmarkEnd w:id="31"/>
     </w:p>
     <w:p>
       <w:pPr>
@@ -23886,7 +23876,7 @@
         </w:rPr>
         <w:t xml:space="preserve"> modelo chamado </w:t>
       </w:r>
-      <w:bookmarkStart w:id="33" w:name="_Hlk12048142"/>
+      <w:bookmarkStart w:id="32" w:name="_Hlk12048142"/>
       <w:r>
         <w:rPr>
           <w:rStyle w:val="normaltextrun"/>
@@ -23939,7 +23929,7 @@
         </w:rPr>
         <w:t> (VSM</w:t>
       </w:r>
-      <w:bookmarkEnd w:id="33"/>
+      <w:bookmarkEnd w:id="32"/>
       <w:r>
         <w:rPr>
           <w:rStyle w:val="normaltextrun"/>
@@ -24568,7 +24558,7 @@
         </w:rPr>
         <w:t xml:space="preserve">. (2014), que busca extrair ontologias a partir de sistemas de classificação de produtos. As extrações foram feitas em dois desses sistemas: </w:t>
       </w:r>
-      <w:bookmarkStart w:id="34" w:name="_Hlk12048217"/>
+      <w:bookmarkStart w:id="33" w:name="_Hlk12048217"/>
       <w:r>
         <w:rPr>
           <w:i/>
@@ -24606,7 +24596,7 @@
         <w:t xml:space="preserve"> (UNSPSC).</w:t>
       </w:r>
     </w:p>
-    <w:bookmarkEnd w:id="34"/>
+    <w:bookmarkEnd w:id="33"/>
     <w:p>
       <w:pPr>
         <w:spacing w:line="360" w:lineRule="auto"/>
@@ -26462,7 +26452,7 @@
           <w:szCs w:val="24"/>
         </w:rPr>
       </w:pPr>
-      <w:bookmarkStart w:id="35" w:name="_Toc12052242"/>
+      <w:bookmarkStart w:id="34" w:name="_Toc12052242"/>
       <w:r>
         <w:rPr>
           <w:noProof/>
@@ -26591,7 +26581,7 @@
         </w:rPr>
         <w:t>: visão geral dos resultados médios por algoritmo</w:t>
       </w:r>
-      <w:bookmarkEnd w:id="35"/>
+      <w:bookmarkEnd w:id="34"/>
     </w:p>
     <w:p>
       <w:pPr>
@@ -26657,7 +26647,7 @@
           <w:szCs w:val="24"/>
         </w:rPr>
       </w:pPr>
-      <w:bookmarkStart w:id="36" w:name="_Toc12540688"/>
+      <w:bookmarkStart w:id="35" w:name="_Toc12540688"/>
       <w:r>
         <w:rPr>
           <w:rStyle w:val="normaltextrun"/>
@@ -26669,7 +26659,7 @@
         </w:rPr>
         <w:t>Considerações finais</w:t>
       </w:r>
-      <w:bookmarkEnd w:id="36"/>
+      <w:bookmarkEnd w:id="35"/>
     </w:p>
     <w:p>
       <w:pPr>
@@ -27145,7 +27135,7 @@
           <w:szCs w:val="24"/>
         </w:rPr>
       </w:pPr>
-      <w:bookmarkStart w:id="37" w:name="_Toc12540689"/>
+      <w:bookmarkStart w:id="36" w:name="_Toc12540689"/>
       <w:r>
         <w:rPr>
           <w:b/>
@@ -27155,7 +27145,7 @@
         <w:lastRenderedPageBreak/>
         <w:t>Integração de produtos em maketplaces via API</w:t>
       </w:r>
-      <w:bookmarkEnd w:id="37"/>
+      <w:bookmarkEnd w:id="36"/>
     </w:p>
     <w:p>
       <w:pPr>
@@ -27502,7 +27492,7 @@
           <w:lang w:val="pt-BR"/>
         </w:rPr>
       </w:pPr>
-      <w:bookmarkStart w:id="38" w:name="_Toc12462410"/>
+      <w:bookmarkStart w:id="37" w:name="_Toc12462410"/>
       <w:r>
         <w:rPr>
           <w:sz w:val="24"/>
@@ -27553,7 +27543,7 @@
         </w:rPr>
         <w:t xml:space="preserve"> - Modelo Json Lojas Colombo</w:t>
       </w:r>
-      <w:bookmarkEnd w:id="38"/>
+      <w:bookmarkEnd w:id="37"/>
     </w:p>
     <w:p>
       <w:pPr>
@@ -27648,7 +27638,7 @@
           <w:szCs w:val="24"/>
         </w:rPr>
       </w:pPr>
-      <w:bookmarkStart w:id="39" w:name="_Toc12462411"/>
+      <w:bookmarkStart w:id="38" w:name="_Toc12462411"/>
       <w:r>
         <w:rPr>
           <w:b/>
@@ -27788,7 +27778,7 @@
         </w:rPr>
         <w:t xml:space="preserve"> - Modelo Json B2W</w:t>
       </w:r>
-      <w:bookmarkEnd w:id="39"/>
+      <w:bookmarkEnd w:id="38"/>
     </w:p>
     <w:p>
       <w:pPr>
@@ -28171,7 +28161,7 @@
           <w:szCs w:val="24"/>
         </w:rPr>
       </w:pPr>
-      <w:bookmarkStart w:id="40" w:name="_Toc12462412"/>
+      <w:bookmarkStart w:id="39" w:name="_Toc12462412"/>
       <w:r>
         <w:rPr>
           <w:i w:val="0"/>
@@ -28332,7 +28322,7 @@
         </w:rPr>
         <w:t>is da taxonomia Lojas Colombo</w:t>
       </w:r>
-      <w:bookmarkEnd w:id="40"/>
+      <w:bookmarkEnd w:id="39"/>
     </w:p>
     <w:p>
       <w:pPr>
@@ -28607,7 +28597,7 @@
           </wp:anchor>
         </w:drawing>
       </w:r>
-      <w:bookmarkStart w:id="41" w:name="_Toc12462413"/>
+      <w:bookmarkStart w:id="40" w:name="_Toc12462413"/>
       <w:r>
         <w:rPr>
           <w:sz w:val="24"/>
@@ -28658,7 +28648,7 @@
         </w:rPr>
         <w:t xml:space="preserve"> - Níveis de hierarquia da plataforma da empresa B2W</w:t>
       </w:r>
-      <w:bookmarkEnd w:id="41"/>
+      <w:bookmarkEnd w:id="40"/>
     </w:p>
     <w:p>
       <w:pPr>
@@ -29039,7 +29029,7 @@
           <w:szCs w:val="24"/>
         </w:rPr>
       </w:pPr>
-      <w:bookmarkStart w:id="42" w:name="_Toc12540690"/>
+      <w:bookmarkStart w:id="41" w:name="_Toc12540690"/>
       <w:r>
         <w:rPr>
           <w:rStyle w:val="normaltextrun"/>
@@ -29052,7 +29042,7 @@
         <w:lastRenderedPageBreak/>
         <w:t>Proposta de solução</w:t>
       </w:r>
-      <w:bookmarkEnd w:id="42"/>
+      <w:bookmarkEnd w:id="41"/>
       <w:r>
         <w:rPr>
           <w:rStyle w:val="normaltextrun"/>
@@ -29170,7 +29160,7 @@
           <w:b/>
         </w:rPr>
       </w:pPr>
-      <w:bookmarkStart w:id="43" w:name="_Toc12540691"/>
+      <w:bookmarkStart w:id="42" w:name="_Toc12540691"/>
       <w:r>
         <w:rPr>
           <w:rStyle w:val="normaltextrun"/>
@@ -29232,7 +29222,7 @@
         </w:rPr>
         <w:t>marketplace</w:t>
       </w:r>
-      <w:bookmarkEnd w:id="43"/>
+      <w:bookmarkEnd w:id="42"/>
     </w:p>
     <w:p>
       <w:pPr>
@@ -29684,7 +29674,7 @@
           </wp:anchor>
         </w:drawing>
       </w:r>
-      <w:bookmarkStart w:id="44" w:name="_Toc12462414"/>
+      <w:bookmarkStart w:id="43" w:name="_Toc12462414"/>
       <w:r>
         <w:rPr>
           <w:sz w:val="24"/>
@@ -29735,7 +29725,7 @@
         </w:rPr>
         <w:t>: Integração de produtos realizada pelo vendedor.</w:t>
       </w:r>
-      <w:bookmarkEnd w:id="44"/>
+      <w:bookmarkEnd w:id="43"/>
     </w:p>
     <w:p>
       <w:pPr>
@@ -29782,7 +29772,7 @@
           <w:szCs w:val="24"/>
         </w:rPr>
       </w:pPr>
-      <w:bookmarkStart w:id="45" w:name="_Toc12462415"/>
+      <w:bookmarkStart w:id="44" w:name="_Toc12462415"/>
       <w:r>
         <w:rPr>
           <w:i w:val="0"/>
@@ -29934,7 +29924,7 @@
           </wp:anchor>
         </w:drawing>
       </w:r>
-      <w:bookmarkEnd w:id="45"/>
+      <w:bookmarkEnd w:id="44"/>
     </w:p>
     <w:p>
       <w:pPr>
@@ -29984,7 +29974,7 @@
           <w:szCs w:val="24"/>
         </w:rPr>
       </w:pPr>
-      <w:bookmarkStart w:id="46" w:name="_Toc12462416"/>
+      <w:bookmarkStart w:id="45" w:name="_Toc12462416"/>
       <w:r>
         <w:rPr>
           <w:noProof/>
@@ -30117,7 +30107,7 @@
         </w:rPr>
         <w:t>: Integração de produtos realizada por intermediário.</w:t>
       </w:r>
-      <w:bookmarkEnd w:id="46"/>
+      <w:bookmarkEnd w:id="45"/>
     </w:p>
     <w:p>
       <w:pPr>
@@ -30186,7 +30176,7 @@
           <w:szCs w:val="24"/>
         </w:rPr>
       </w:pPr>
-      <w:bookmarkStart w:id="47" w:name="_Toc12462417"/>
+      <w:bookmarkStart w:id="46" w:name="_Toc12462417"/>
       <w:r>
         <w:rPr>
           <w:noProof/>
@@ -30314,7 +30304,7 @@
         </w:rPr>
         <w:t>: Integração de produtos realizada por intermediário com o auxílio do protótipo para combinação de taxonomias.</w:t>
       </w:r>
-      <w:bookmarkEnd w:id="47"/>
+      <w:bookmarkEnd w:id="46"/>
     </w:p>
     <w:p>
       <w:pPr>
@@ -30357,7 +30347,7 @@
           <w:color w:val="000000" w:themeColor="text1"/>
         </w:rPr>
       </w:pPr>
-      <w:bookmarkStart w:id="48" w:name="_Toc12540692"/>
+      <w:bookmarkStart w:id="47" w:name="_Toc12540692"/>
       <w:r>
         <w:rPr>
           <w:b/>
@@ -30366,7 +30356,7 @@
         </w:rPr>
         <w:t>Requisitos do sistema</w:t>
       </w:r>
-      <w:bookmarkEnd w:id="48"/>
+      <w:bookmarkEnd w:id="47"/>
     </w:p>
     <w:p>
       <w:pPr>
@@ -30845,7 +30835,7 @@
           <w:lang w:val="pt-BR" w:eastAsia="pt-BR" w:bidi="ar-SA"/>
         </w:rPr>
       </w:pPr>
-      <w:bookmarkStart w:id="49" w:name="_Toc12052204"/>
+      <w:bookmarkStart w:id="48" w:name="_Toc12052204"/>
       <w:r>
         <w:rPr>
           <w:i w:val="0"/>
@@ -30910,7 +30900,7 @@
         </w:rPr>
         <w:t>: Requisitos Funcionais</w:t>
       </w:r>
-      <w:bookmarkEnd w:id="49"/>
+      <w:bookmarkEnd w:id="48"/>
     </w:p>
     <w:tbl>
       <w:tblPr>
@@ -31905,7 +31895,7 @@
           <w:lang w:val="pt-BR" w:eastAsia="pt-BR" w:bidi="ar-SA"/>
         </w:rPr>
       </w:pPr>
-      <w:bookmarkStart w:id="50" w:name="_Toc12052205"/>
+      <w:bookmarkStart w:id="49" w:name="_Toc12052205"/>
       <w:r>
         <w:rPr>
           <w:i w:val="0"/>
@@ -31970,7 +31960,7 @@
         </w:rPr>
         <w:t>: Requisitos não funcionais</w:t>
       </w:r>
-      <w:bookmarkEnd w:id="50"/>
+      <w:bookmarkEnd w:id="49"/>
     </w:p>
     <w:tbl>
       <w:tblPr>
@@ -32337,7 +32327,7 @@
           <w:lang w:val="pt-BR" w:eastAsia="pt-BR" w:bidi="ar-SA"/>
         </w:rPr>
       </w:pPr>
-      <w:bookmarkStart w:id="51" w:name="_Toc12540693"/>
+      <w:bookmarkStart w:id="50" w:name="_Toc12540693"/>
       <w:r>
         <w:rPr>
           <w:rFonts w:ascii="Arial" w:hAnsi="Arial" w:cs="Arial"/>
@@ -32347,7 +32337,7 @@
         </w:rPr>
         <w:t>Casos de uso do sistema</w:t>
       </w:r>
-      <w:bookmarkEnd w:id="51"/>
+      <w:bookmarkEnd w:id="50"/>
     </w:p>
     <w:p>
       <w:pPr>
@@ -32566,7 +32556,7 @@
           <w:bCs/>
         </w:rPr>
       </w:pPr>
-      <w:bookmarkStart w:id="52" w:name="_Toc12462418"/>
+      <w:bookmarkStart w:id="51" w:name="_Toc12462418"/>
       <w:r>
         <w:t>F</w:t>
       </w:r>
@@ -32594,7 +32584,7 @@
       <w:r>
         <w:t>: Diagrama de casos de uso</w:t>
       </w:r>
-      <w:bookmarkEnd w:id="52"/>
+      <w:bookmarkEnd w:id="51"/>
     </w:p>
     <w:p>
       <w:pPr>
@@ -33130,7 +33120,7 @@
           <w:szCs w:val="24"/>
         </w:rPr>
       </w:pPr>
-      <w:bookmarkStart w:id="53" w:name="_Toc12462419"/>
+      <w:bookmarkStart w:id="52" w:name="_Toc12462419"/>
       <w:r>
         <w:rPr>
           <w:i w:val="0"/>
@@ -33264,7 +33254,7 @@
         </w:rPr>
         <w:t>: Tela inicial do sistema</w:t>
       </w:r>
-      <w:bookmarkEnd w:id="53"/>
+      <w:bookmarkEnd w:id="52"/>
     </w:p>
     <w:p>
       <w:pPr>
@@ -33697,7 +33687,7 @@
           <w:szCs w:val="24"/>
         </w:rPr>
       </w:pPr>
-      <w:bookmarkStart w:id="54" w:name="_Toc12462420"/>
+      <w:bookmarkStart w:id="53" w:name="_Toc12462420"/>
       <w:r>
         <w:rPr>
           <w:i w:val="0"/>
@@ -33762,7 +33752,7 @@
         </w:rPr>
         <w:t>: Tela para busca de vendedor</w:t>
       </w:r>
-      <w:bookmarkEnd w:id="54"/>
+      <w:bookmarkEnd w:id="53"/>
     </w:p>
     <w:p>
       <w:pPr>
@@ -33967,7 +33957,7 @@
           <w:szCs w:val="24"/>
         </w:rPr>
       </w:pPr>
-      <w:bookmarkStart w:id="55" w:name="_Toc12462421"/>
+      <w:bookmarkStart w:id="54" w:name="_Toc12462421"/>
       <w:r>
         <w:rPr>
           <w:i w:val="0"/>
@@ -34032,7 +34022,7 @@
         </w:rPr>
         <w:t>: Tela para cadastro e alteração de vendedor</w:t>
       </w:r>
-      <w:bookmarkEnd w:id="55"/>
+      <w:bookmarkEnd w:id="54"/>
     </w:p>
     <w:p>
       <w:pPr>
@@ -34265,7 +34255,7 @@
         <w:widowControl/>
         <w:jc w:val="center"/>
       </w:pPr>
-      <w:bookmarkStart w:id="56" w:name="_Toc12462422"/>
+      <w:bookmarkStart w:id="55" w:name="_Toc12462422"/>
       <w:r>
         <w:rPr>
           <w:sz w:val="24"/>
@@ -34324,7 +34314,7 @@
         </w:rPr>
         <w:t>marketplace</w:t>
       </w:r>
-      <w:bookmarkEnd w:id="56"/>
+      <w:bookmarkEnd w:id="55"/>
     </w:p>
     <w:p>
       <w:pPr>
@@ -34721,7 +34711,7 @@
           <w:szCs w:val="24"/>
         </w:rPr>
       </w:pPr>
-      <w:bookmarkStart w:id="57" w:name="_Toc12462423"/>
+      <w:bookmarkStart w:id="56" w:name="_Toc12462423"/>
       <w:r>
         <w:rPr>
           <w:i w:val="0"/>
@@ -34794,7 +34784,7 @@
         </w:rPr>
         <w:t>marketplace</w:t>
       </w:r>
-      <w:bookmarkEnd w:id="57"/>
+      <w:bookmarkEnd w:id="56"/>
     </w:p>
     <w:p>
       <w:pPr>
@@ -35352,7 +35342,7 @@
           <w:lang w:val="pt-BR"/>
         </w:rPr>
       </w:pPr>
-      <w:bookmarkStart w:id="58" w:name="_Toc12462424"/>
+      <w:bookmarkStart w:id="57" w:name="_Toc12462424"/>
       <w:r>
         <w:rPr>
           <w:noProof/>
@@ -35487,7 +35477,7 @@
         </w:rPr>
         <w:t>: Tela de cadastro de combinação: relação de categorias</w:t>
       </w:r>
-      <w:bookmarkEnd w:id="58"/>
+      <w:bookmarkEnd w:id="57"/>
     </w:p>
     <w:p>
       <w:pPr>
@@ -35624,7 +35614,7 @@
           <w:lang w:val="pt-BR"/>
         </w:rPr>
       </w:pPr>
-      <w:bookmarkStart w:id="59" w:name="_Toc12462425"/>
+      <w:bookmarkStart w:id="58" w:name="_Toc12462425"/>
       <w:r>
         <w:rPr>
           <w:sz w:val="24"/>
@@ -35675,7 +35665,7 @@
         </w:rPr>
         <w:t>: Tela de cadastro de combinação: relação de atributos</w:t>
       </w:r>
-      <w:bookmarkEnd w:id="59"/>
+      <w:bookmarkEnd w:id="58"/>
     </w:p>
     <w:p>
       <w:pPr>
@@ -35958,7 +35948,7 @@
           <w:szCs w:val="24"/>
         </w:rPr>
       </w:pPr>
-      <w:bookmarkStart w:id="60" w:name="_Toc12462426"/>
+      <w:bookmarkStart w:id="59" w:name="_Toc12462426"/>
       <w:r>
         <w:rPr>
           <w:sz w:val="24"/>
@@ -36009,7 +35999,7 @@
         </w:rPr>
         <w:t>: Tela de consulta de combinações</w:t>
       </w:r>
-      <w:bookmarkEnd w:id="60"/>
+      <w:bookmarkEnd w:id="59"/>
     </w:p>
     <w:p>
       <w:pPr>
@@ -36234,7 +36224,7 @@
           <w:lang w:val="pt-BR"/>
         </w:rPr>
       </w:pPr>
-      <w:bookmarkStart w:id="61" w:name="_Toc12462427"/>
+      <w:bookmarkStart w:id="60" w:name="_Toc12462427"/>
       <w:r>
         <w:rPr>
           <w:i w:val="0"/>
@@ -36299,7 +36289,7 @@
         </w:rPr>
         <w:t xml:space="preserve"> - Modelo de JSON a ser retornado</w:t>
       </w:r>
-      <w:bookmarkEnd w:id="61"/>
+      <w:bookmarkEnd w:id="60"/>
     </w:p>
     <w:p>
       <w:pPr>
@@ -36736,8 +36726,8 @@
           <w:lang w:val="pt-BR"/>
         </w:rPr>
       </w:pPr>
-      <w:bookmarkStart w:id="62" w:name="_Toc12540694"/>
-      <w:bookmarkStart w:id="63" w:name="_Hlk12435321"/>
+      <w:bookmarkStart w:id="61" w:name="_Toc12540694"/>
+      <w:bookmarkStart w:id="62" w:name="_Hlk12435321"/>
       <w:r>
         <w:rPr>
           <w:b/>
@@ -36749,9 +36739,9 @@
         </w:rPr>
         <w:t>Arquitetura do sistema</w:t>
       </w:r>
-      <w:bookmarkEnd w:id="62"/>
-    </w:p>
-    <w:bookmarkEnd w:id="63"/>
+      <w:bookmarkEnd w:id="61"/>
+    </w:p>
+    <w:bookmarkEnd w:id="62"/>
     <w:p>
       <w:pPr>
         <w:spacing w:line="360" w:lineRule="auto"/>
@@ -37663,7 +37653,7 @@
           <w:szCs w:val="24"/>
         </w:rPr>
       </w:pPr>
-      <w:bookmarkStart w:id="64" w:name="_Toc12462428"/>
+      <w:bookmarkStart w:id="63" w:name="_Toc12462428"/>
       <w:r>
         <w:rPr>
           <w:rFonts w:eastAsiaTheme="minorHAnsi"/>
@@ -37804,7 +37794,7 @@
         </w:rPr>
         <w:t>: Organização do padrão MVC.</w:t>
       </w:r>
-      <w:bookmarkEnd w:id="64"/>
+      <w:bookmarkEnd w:id="63"/>
     </w:p>
     <w:p>
       <w:pPr>
@@ -38707,7 +38697,7 @@
         </w:rPr>
         <w:t>Além disso, os autores destacam o fato de que a maioria dos navegadores modernos possuem suporte nativo ao </w:t>
       </w:r>
-      <w:bookmarkStart w:id="65" w:name="_Hlk12050417"/>
+      <w:bookmarkStart w:id="64" w:name="_Hlk12050417"/>
       <w:proofErr w:type="spellStart"/>
       <w:r>
         <w:rPr>
@@ -38767,7 +38757,7 @@
         </w:rPr>
         <w:t> (JSON</w:t>
       </w:r>
-      <w:bookmarkEnd w:id="65"/>
+      <w:bookmarkEnd w:id="64"/>
       <w:r>
         <w:rPr>
           <w:rStyle w:val="normaltextrun"/>
@@ -38826,7 +38816,7 @@
           <w:lang w:val="pt-BR"/>
         </w:rPr>
       </w:pPr>
-      <w:bookmarkStart w:id="66" w:name="_Toc12540695"/>
+      <w:bookmarkStart w:id="65" w:name="_Toc12540695"/>
       <w:r>
         <w:rPr>
           <w:b/>
@@ -38839,7 +38829,7 @@
         <w:lastRenderedPageBreak/>
         <w:t>Modelo Conceitual</w:t>
       </w:r>
-      <w:bookmarkEnd w:id="66"/>
+      <w:bookmarkEnd w:id="65"/>
     </w:p>
     <w:p>
       <w:pPr>
@@ -39145,7 +39135,7 @@
         </w:rPr>
         <w:br w:type="page"/>
       </w:r>
-      <w:bookmarkStart w:id="67" w:name="_Toc12462429"/>
+      <w:bookmarkStart w:id="66" w:name="_Toc12462429"/>
       <w:r>
         <w:rPr>
           <w:noProof/>
@@ -39265,7 +39255,7 @@
         </w:rPr>
         <w:t>: Diagrama de classes do sistema</w:t>
       </w:r>
-      <w:bookmarkEnd w:id="67"/>
+      <w:bookmarkEnd w:id="66"/>
     </w:p>
     <w:p>
       <w:pPr>
@@ -39338,7 +39328,7 @@
           <w:lang w:val="pt-BR"/>
         </w:rPr>
       </w:pPr>
-      <w:bookmarkStart w:id="68" w:name="_Toc12540696"/>
+      <w:bookmarkStart w:id="67" w:name="_Toc12540696"/>
       <w:r>
         <w:rPr>
           <w:b/>
@@ -39350,7 +39340,7 @@
         </w:rPr>
         <w:t>Modelo Relacional</w:t>
       </w:r>
-      <w:bookmarkEnd w:id="68"/>
+      <w:bookmarkEnd w:id="67"/>
     </w:p>
     <w:p>
       <w:pPr>
@@ -39623,7 +39613,7 @@
           <w:szCs w:val="24"/>
         </w:rPr>
       </w:pPr>
-      <w:bookmarkStart w:id="69" w:name="_Toc12462430"/>
+      <w:bookmarkStart w:id="68" w:name="_Toc12462430"/>
       <w:r>
         <w:rPr>
           <w:i w:val="0"/>
@@ -39688,7 +39678,7 @@
         </w:rPr>
         <w:t>: Modelo relacional</w:t>
       </w:r>
-      <w:bookmarkEnd w:id="69"/>
+      <w:bookmarkEnd w:id="68"/>
     </w:p>
     <w:p>
       <w:pPr>
@@ -40201,7 +40191,7 @@
           <w:lang w:val="pt-BR"/>
         </w:rPr>
       </w:pPr>
-      <w:bookmarkStart w:id="70" w:name="_Toc12540697"/>
+      <w:bookmarkStart w:id="69" w:name="_Toc12540697"/>
       <w:r>
         <w:rPr>
           <w:b/>
@@ -40213,7 +40203,7 @@
         </w:rPr>
         <w:t>Considerações Finais</w:t>
       </w:r>
-      <w:bookmarkEnd w:id="70"/>
+      <w:bookmarkEnd w:id="69"/>
     </w:p>
     <w:p>
       <w:pPr>
@@ -40778,7 +40768,7 @@
           <w:szCs w:val="24"/>
         </w:rPr>
       </w:pPr>
-      <w:bookmarkStart w:id="71" w:name="_Toc12052206"/>
+      <w:bookmarkStart w:id="70" w:name="_Toc12052206"/>
       <w:r>
         <w:rPr>
           <w:i w:val="0"/>
@@ -40843,7 +40833,7 @@
         </w:rPr>
         <w:t>: Cronograma do Trabalho de Conclusão de Curso II</w:t>
       </w:r>
-      <w:bookmarkEnd w:id="71"/>
+      <w:bookmarkEnd w:id="70"/>
     </w:p>
     <w:tbl>
       <w:tblPr>
@@ -41409,7 +41399,7 @@
           <w:color w:val="000000" w:themeColor="text1"/>
         </w:rPr>
       </w:pPr>
-      <w:bookmarkStart w:id="72" w:name="_Toc12540698"/>
+      <w:bookmarkStart w:id="71" w:name="_Toc12540698"/>
       <w:r>
         <w:rPr>
           <w:b/>
@@ -41418,7 +41408,7 @@
         <w:lastRenderedPageBreak/>
         <w:t>Referências</w:t>
       </w:r>
-      <w:bookmarkEnd w:id="72"/>
+      <w:bookmarkEnd w:id="71"/>
     </w:p>
     <w:p>
       <w:pPr>
@@ -48542,6 +48532,368 @@
         </w:rPr>
         <w:t> 2019. </w:t>
       </w:r>
+    </w:p>
+    <w:p>
+      <w:pPr>
+        <w:widowControl/>
+        <w:textAlignment w:val="baseline"/>
+        <w:rPr>
+          <w:rFonts w:eastAsia="Times New Roman"/>
+          <w:color w:val="000000" w:themeColor="text1"/>
+          <w:sz w:val="24"/>
+          <w:szCs w:val="24"/>
+          <w:lang w:val="en-US" w:eastAsia="pt-BR" w:bidi="ar-SA"/>
+        </w:rPr>
+      </w:pPr>
+    </w:p>
+    <w:p>
+      <w:pPr>
+        <w:rPr>
+          <w:rFonts w:eastAsia="Times New Roman"/>
+          <w:color w:val="000000" w:themeColor="text1"/>
+          <w:sz w:val="24"/>
+          <w:szCs w:val="24"/>
+          <w:lang w:val="en-US" w:eastAsia="pt-BR" w:bidi="ar-SA"/>
+        </w:rPr>
+      </w:pPr>
+      <w:r>
+        <w:rPr>
+          <w:rFonts w:eastAsia="Times New Roman"/>
+          <w:color w:val="000000" w:themeColor="text1"/>
+          <w:sz w:val="24"/>
+          <w:szCs w:val="24"/>
+          <w:lang w:val="en-US" w:eastAsia="pt-BR" w:bidi="ar-SA"/>
+        </w:rPr>
+        <w:t xml:space="preserve">ALMEIDA, Mauricio B.; BAX, Marcello P.. Taxonomia para projetos de integração de fontes de dados baseados em ontologias. </w:t>
+      </w:r>
+      <w:r>
+        <w:rPr>
+          <w:rFonts w:eastAsia="Times New Roman"/>
+          <w:color w:val="000000" w:themeColor="text1"/>
+          <w:sz w:val="24"/>
+          <w:szCs w:val="24"/>
+          <w:lang w:eastAsia="pt-BR" w:bidi="ar-SA"/>
+        </w:rPr>
+        <w:t>In: V ENCONTRO ENANCIB, 5., 2015, [s. L.]. </w:t>
+      </w:r>
+      <w:r>
+        <w:rPr>
+          <w:rFonts w:eastAsia="Times New Roman"/>
+          <w:b/>
+          <w:bCs/>
+          <w:color w:val="000000" w:themeColor="text1"/>
+          <w:sz w:val="24"/>
+          <w:szCs w:val="24"/>
+          <w:lang w:eastAsia="pt-BR" w:bidi="ar-SA"/>
+        </w:rPr>
+        <w:t>Proceedings</w:t>
+      </w:r>
+      <w:r>
+        <w:rPr>
+          <w:rFonts w:eastAsia="Times New Roman"/>
+          <w:color w:val="000000" w:themeColor="text1"/>
+          <w:sz w:val="24"/>
+          <w:szCs w:val="24"/>
+          <w:lang w:eastAsia="pt-BR" w:bidi="ar-SA"/>
+        </w:rPr>
+        <w:t>. [</w:t>
+      </w:r>
+      <w:proofErr w:type="spellStart"/>
+      <w:r>
+        <w:rPr>
+          <w:rFonts w:eastAsia="Times New Roman"/>
+          <w:color w:val="000000" w:themeColor="text1"/>
+          <w:sz w:val="24"/>
+          <w:szCs w:val="24"/>
+          <w:lang w:eastAsia="pt-BR" w:bidi="ar-SA"/>
+        </w:rPr>
+        <w:t>s.l.</w:t>
+      </w:r>
+      <w:proofErr w:type="spellEnd"/>
+      <w:r>
+        <w:rPr>
+          <w:rFonts w:eastAsia="Times New Roman"/>
+          <w:color w:val="000000" w:themeColor="text1"/>
+          <w:sz w:val="24"/>
+          <w:szCs w:val="24"/>
+          <w:lang w:eastAsia="pt-BR" w:bidi="ar-SA"/>
+        </w:rPr>
+        <w:t>]: </w:t>
+      </w:r>
+      <w:proofErr w:type="spellStart"/>
+      <w:r>
+        <w:rPr>
+          <w:rFonts w:eastAsia="Times New Roman"/>
+          <w:color w:val="000000" w:themeColor="text1"/>
+          <w:sz w:val="24"/>
+          <w:szCs w:val="24"/>
+          <w:lang w:eastAsia="pt-BR" w:bidi="ar-SA"/>
+        </w:rPr>
+        <w:t>Ancib</w:t>
+      </w:r>
+      <w:proofErr w:type="spellEnd"/>
+      <w:r>
+        <w:rPr>
+          <w:rFonts w:eastAsia="Times New Roman"/>
+          <w:color w:val="000000" w:themeColor="text1"/>
+          <w:sz w:val="24"/>
+          <w:szCs w:val="24"/>
+          <w:lang w:eastAsia="pt-BR" w:bidi="ar-SA"/>
+        </w:rPr>
+        <w:t xml:space="preserve">, 2015. v. 1, p. 1 - 20. </w:t>
+      </w:r>
+      <w:r>
+        <w:rPr>
+          <w:rFonts w:eastAsia="Times New Roman"/>
+          <w:color w:val="000000" w:themeColor="text1"/>
+          <w:sz w:val="24"/>
+          <w:szCs w:val="24"/>
+          <w:lang w:val="en-US" w:eastAsia="pt-BR" w:bidi="ar-SA"/>
+        </w:rPr>
+        <w:t xml:space="preserve">Disponível em: </w:t>
+      </w:r>
+      <w:r>
+        <w:rPr>
+          <w:rFonts w:eastAsia="Times New Roman"/>
+          <w:color w:val="000000" w:themeColor="text1"/>
+          <w:sz w:val="24"/>
+          <w:szCs w:val="24"/>
+          <w:lang w:val="en-US" w:eastAsia="pt-BR" w:bidi="ar-SA"/>
+        </w:rPr>
+        <w:lastRenderedPageBreak/>
+        <w:t>&lt;http://enancib.ibict.br/index.php/enancib/venancib/paper/view/1912/1053&gt;. Acesso em: 4 jun. 2019.</w:t>
+      </w:r>
+    </w:p>
+    <w:p>
+      <w:pPr>
+        <w:rPr>
+          <w:rFonts w:eastAsia="Times New Roman"/>
+          <w:color w:val="000000" w:themeColor="text1"/>
+          <w:sz w:val="24"/>
+          <w:szCs w:val="24"/>
+          <w:lang w:val="en-US" w:eastAsia="pt-BR" w:bidi="ar-SA"/>
+        </w:rPr>
+      </w:pPr>
+    </w:p>
+    <w:p>
+      <w:pPr>
+        <w:rPr>
+          <w:rFonts w:eastAsia="Times New Roman"/>
+          <w:color w:val="000000" w:themeColor="text1"/>
+          <w:sz w:val="24"/>
+          <w:szCs w:val="24"/>
+          <w:lang w:val="en-US" w:eastAsia="pt-BR" w:bidi="ar-SA"/>
+        </w:rPr>
+      </w:pPr>
+      <w:r>
+        <w:rPr>
+          <w:rFonts w:eastAsia="Times New Roman"/>
+          <w:color w:val="000000" w:themeColor="text1"/>
+          <w:sz w:val="24"/>
+          <w:szCs w:val="24"/>
+          <w:lang w:val="en-US" w:eastAsia="pt-BR" w:bidi="ar-SA"/>
+        </w:rPr>
+        <w:t>STEIMER, Isadora dos Santos Garrido; LUZ, Charlley dos Santos. Taxonomia para Comércio Eletrônico: diferentes perspectivas em front e back end. </w:t>
+      </w:r>
+      <w:r>
+        <w:rPr>
+          <w:rFonts w:eastAsia="Times New Roman"/>
+          <w:b/>
+          <w:bCs/>
+          <w:color w:val="000000" w:themeColor="text1"/>
+          <w:sz w:val="24"/>
+          <w:szCs w:val="24"/>
+          <w:lang w:val="en-US" w:eastAsia="pt-BR" w:bidi="ar-SA"/>
+        </w:rPr>
+        <w:t>Ciência da Informação em Revista</w:t>
+      </w:r>
+      <w:r>
+        <w:rPr>
+          <w:rFonts w:eastAsia="Times New Roman"/>
+          <w:color w:val="000000" w:themeColor="text1"/>
+          <w:sz w:val="24"/>
+          <w:szCs w:val="24"/>
+          <w:lang w:val="en-US" w:eastAsia="pt-BR" w:bidi="ar-SA"/>
+        </w:rPr>
+        <w:t>, Maceió, v. 2, n. 3, p.3-14, nov. 2015. Disponível em: &lt;http://seer.ufal.br/index.php/cir/article/view/2186&gt;. Acesso em: 01 maio 2019.</w:t>
+      </w:r>
+    </w:p>
+    <w:p>
+      <w:pPr>
+        <w:rPr>
+          <w:rFonts w:eastAsia="Times New Roman"/>
+          <w:color w:val="000000" w:themeColor="text1"/>
+          <w:sz w:val="24"/>
+          <w:szCs w:val="24"/>
+          <w:lang w:val="en-US" w:eastAsia="pt-BR" w:bidi="ar-SA"/>
+        </w:rPr>
+      </w:pPr>
+    </w:p>
+    <w:p>
+      <w:pPr>
+        <w:rPr>
+          <w:rFonts w:eastAsia="Times New Roman"/>
+          <w:color w:val="000000" w:themeColor="text1"/>
+          <w:sz w:val="24"/>
+          <w:szCs w:val="24"/>
+          <w:lang w:val="en-US" w:eastAsia="pt-BR" w:bidi="ar-SA"/>
+        </w:rPr>
+      </w:pPr>
+      <w:r>
+        <w:rPr>
+          <w:rFonts w:eastAsia="Times New Roman"/>
+          <w:color w:val="000000" w:themeColor="text1"/>
+          <w:sz w:val="24"/>
+          <w:szCs w:val="24"/>
+          <w:lang w:val="en-US" w:eastAsia="pt-BR" w:bidi="ar-SA"/>
+        </w:rPr>
+        <w:t>CAVALCANTE, Raphael da Silva; BRÄSCHER, Marisa. Taxonomias navegacionais em sítios de comércio eletrônico: critérios para avaliação. </w:t>
+      </w:r>
+      <w:r>
+        <w:rPr>
+          <w:rFonts w:eastAsia="Times New Roman"/>
+          <w:b/>
+          <w:bCs/>
+          <w:color w:val="000000" w:themeColor="text1"/>
+          <w:sz w:val="24"/>
+          <w:szCs w:val="24"/>
+          <w:lang w:val="en-US" w:eastAsia="pt-BR" w:bidi="ar-SA"/>
+        </w:rPr>
+        <w:t>Transinformação</w:t>
+      </w:r>
+      <w:r>
+        <w:rPr>
+          <w:rFonts w:eastAsia="Times New Roman"/>
+          <w:color w:val="000000" w:themeColor="text1"/>
+          <w:sz w:val="24"/>
+          <w:szCs w:val="24"/>
+          <w:lang w:val="en-US" w:eastAsia="pt-BR" w:bidi="ar-SA"/>
+        </w:rPr>
+        <w:t>, [s.l.], v. 26, n. 2, p.191-201, ago. 2014. Disponível em: &lt;http://www.scielo.br/scielo.php?pid=S0103-37862014000200191&amp;script=sci_abstract&amp;tlng=pt&gt;. Acesso em: 01 maio 2019.</w:t>
+      </w:r>
+    </w:p>
+    <w:p>
+      <w:pPr>
+        <w:rPr>
+          <w:rFonts w:eastAsia="Times New Roman"/>
+          <w:color w:val="000000" w:themeColor="text1"/>
+          <w:sz w:val="24"/>
+          <w:szCs w:val="24"/>
+          <w:lang w:val="en-US" w:eastAsia="pt-BR" w:bidi="ar-SA"/>
+        </w:rPr>
+      </w:pPr>
+    </w:p>
+    <w:p>
+      <w:pPr>
+        <w:rPr>
+          <w:rFonts w:eastAsia="Times New Roman"/>
+          <w:color w:val="000000" w:themeColor="text1"/>
+          <w:sz w:val="24"/>
+          <w:szCs w:val="24"/>
+          <w:lang w:val="en-US" w:eastAsia="pt-BR" w:bidi="ar-SA"/>
+        </w:rPr>
+      </w:pPr>
+      <w:r>
+        <w:rPr>
+          <w:rFonts w:eastAsia="Times New Roman"/>
+          <w:color w:val="000000" w:themeColor="text1"/>
+          <w:sz w:val="24"/>
+          <w:szCs w:val="24"/>
+          <w:lang w:val="en-US" w:eastAsia="pt-BR" w:bidi="ar-SA"/>
+        </w:rPr>
+        <w:t>SILVEIRA, Sidnei Renato; SILVEIRA, Sidnei Renato. Framework Genérico de Recomendação para Lojas Virtuais. </w:t>
+      </w:r>
+      <w:r>
+        <w:rPr>
+          <w:rFonts w:eastAsia="Times New Roman"/>
+          <w:b/>
+          <w:bCs/>
+          <w:color w:val="000000" w:themeColor="text1"/>
+          <w:sz w:val="24"/>
+          <w:szCs w:val="24"/>
+          <w:lang w:val="en-US" w:eastAsia="pt-BR" w:bidi="ar-SA"/>
+        </w:rPr>
+        <w:t>Rct - Revista de Ciência e Tecnologia</w:t>
+      </w:r>
+      <w:r>
+        <w:rPr>
+          <w:rFonts w:eastAsia="Times New Roman"/>
+          <w:color w:val="000000" w:themeColor="text1"/>
+          <w:sz w:val="24"/>
+          <w:szCs w:val="24"/>
+          <w:lang w:val="en-US" w:eastAsia="pt-BR" w:bidi="ar-SA"/>
+        </w:rPr>
+        <w:t>, [s. L.], v. 1, n. 1, p.1-22, jan. 2015. Disponível em: &lt;https://revista.ufrr.br/rct/article/view/2524&gt;. Acesso em: 12 jun. 2019.</w:t>
+      </w:r>
+    </w:p>
+    <w:p>
+      <w:pPr>
+        <w:rPr>
+          <w:rFonts w:eastAsia="Times New Roman"/>
+          <w:color w:val="000000" w:themeColor="text1"/>
+          <w:sz w:val="24"/>
+          <w:szCs w:val="24"/>
+          <w:lang w:val="en-US" w:eastAsia="pt-BR" w:bidi="ar-SA"/>
+        </w:rPr>
+      </w:pPr>
+    </w:p>
+    <w:p>
+      <w:pPr>
+        <w:rPr>
+          <w:rFonts w:eastAsia="Times New Roman"/>
+          <w:color w:val="000000" w:themeColor="text1"/>
+          <w:sz w:val="24"/>
+          <w:szCs w:val="24"/>
+          <w:lang w:val="en-US" w:eastAsia="pt-BR" w:bidi="ar-SA"/>
+        </w:rPr>
+      </w:pPr>
+      <w:r>
+        <w:rPr>
+          <w:rFonts w:eastAsia="Times New Roman"/>
+          <w:color w:val="000000" w:themeColor="text1"/>
+          <w:sz w:val="24"/>
+          <w:szCs w:val="24"/>
+          <w:lang w:val="en-US" w:eastAsia="pt-BR" w:bidi="ar-SA"/>
+        </w:rPr>
+        <w:t>VITAL, Luciane Paula; CAFÉ, Ligia Maria Arruda. ONTOLOGIAS E TAXONOMIAS: DIFERENÇAS. </w:t>
+      </w:r>
+      <w:bookmarkStart w:id="72" w:name="_GoBack"/>
+      <w:r>
+        <w:rPr>
+          <w:rFonts w:eastAsia="Times New Roman"/>
+          <w:b/>
+          <w:bCs/>
+          <w:color w:val="000000" w:themeColor="text1"/>
+          <w:sz w:val="24"/>
+          <w:szCs w:val="24"/>
+          <w:lang w:val="en-US" w:eastAsia="pt-BR" w:bidi="ar-SA"/>
+        </w:rPr>
+        <w:t>Perspectiva em Ciência da Informação</w:t>
+      </w:r>
+      <w:bookmarkEnd w:id="72"/>
+      <w:r>
+        <w:rPr>
+          <w:rFonts w:eastAsia="Times New Roman"/>
+          <w:color w:val="000000" w:themeColor="text1"/>
+          <w:sz w:val="24"/>
+          <w:szCs w:val="24"/>
+          <w:lang w:val="en-US" w:eastAsia="pt-BR" w:bidi="ar-SA"/>
+        </w:rPr>
+        <w:t>, Belo Horizonte, v. 2, n. 16, p.115-130, abr. 2011. Disponível em: &lt;http://portaldeperiodicos.eci.ufmg.br/index.php/pci/article/view/200&gt;. Acesso em: 01 maio 2019.</w:t>
+      </w:r>
+    </w:p>
+    <w:p>
+      <w:pPr>
+        <w:widowControl/>
+        <w:textAlignment w:val="baseline"/>
+        <w:rPr>
+          <w:rFonts w:eastAsia="Times New Roman"/>
+          <w:color w:val="000000" w:themeColor="text1"/>
+          <w:sz w:val="24"/>
+          <w:szCs w:val="24"/>
+          <w:lang w:val="en-US" w:eastAsia="pt-BR" w:bidi="ar-SA"/>
+        </w:rPr>
+      </w:pPr>
     </w:p>
     <w:sectPr>
       <w:headerReference w:type="default" r:id="rId35"/>
@@ -49822,6 +50174,7 @@
         <w:docPartUnique/>
       </w:docPartObj>
     </w:sdtPr>
+    <w:sdtEndPr/>
     <w:sdtContent>
       <w:p>
         <w:pPr>
@@ -52035,7 +52388,7 @@
       </w:pPr>
     </w:pPrDefault>
   </w:docDefaults>
-  <w:latentStyles w:defLockedState="0" w:defUIPriority="99" w:defSemiHidden="0" w:defUnhideWhenUsed="0" w:defQFormat="0" w:count="375">
+  <w:latentStyles w:defLockedState="0" w:defUIPriority="99" w:defSemiHidden="0" w:defUnhideWhenUsed="0" w:defQFormat="0" w:count="377">
     <w:lsdException w:name="Normal" w:uiPriority="0" w:qFormat="1"/>
     <w:lsdException w:name="heading 1" w:uiPriority="9" w:qFormat="1"/>
     <w:lsdException w:name="heading 2" w:semiHidden="1" w:uiPriority="9" w:unhideWhenUsed="1" w:qFormat="1"/>
@@ -52141,7 +52494,6 @@
     <w:lsdException w:name="HTML Sample" w:semiHidden="1" w:unhideWhenUsed="1"/>
     <w:lsdException w:name="HTML Typewriter" w:semiHidden="1" w:unhideWhenUsed="1"/>
     <w:lsdException w:name="HTML Variable" w:semiHidden="1" w:unhideWhenUsed="1"/>
-    <w:lsdException w:name="Normal Table" w:semiHidden="1" w:unhideWhenUsed="1"/>
     <w:lsdException w:name="annotation subject" w:semiHidden="1" w:unhideWhenUsed="1"/>
     <w:lsdException w:name="No List" w:semiHidden="1" w:unhideWhenUsed="1"/>
     <w:lsdException w:name="Outline List 1" w:semiHidden="1" w:unhideWhenUsed="1"/>
@@ -52187,11 +52539,9 @@
     <w:lsdException w:name="Table Subtle 1" w:semiHidden="1" w:unhideWhenUsed="1"/>
     <w:lsdException w:name="Table Subtle 2" w:semiHidden="1" w:unhideWhenUsed="1"/>
     <w:lsdException w:name="Table Web 1" w:semiHidden="1" w:unhideWhenUsed="1"/>
-    <w:lsdException w:name="Table Web 2" w:semiHidden="1" w:unhideWhenUsed="1"/>
     <w:lsdException w:name="Table Web 3" w:semiHidden="1" w:unhideWhenUsed="1"/>
     <w:lsdException w:name="Balloon Text" w:semiHidden="1" w:unhideWhenUsed="1"/>
     <w:lsdException w:name="Table Grid" w:uiPriority="39"/>
-    <w:lsdException w:name="Table Theme" w:semiHidden="1" w:unhideWhenUsed="1"/>
     <w:lsdException w:name="Placeholder Text" w:semiHidden="1"/>
     <w:lsdException w:name="No Spacing" w:uiPriority="1" w:qFormat="1"/>
     <w:lsdException w:name="Light Shading" w:uiPriority="60"/>
@@ -52411,6 +52761,8 @@
     <w:lsdException w:name="Smart Hyperlink" w:semiHidden="1" w:unhideWhenUsed="1"/>
     <w:lsdException w:name="Hashtag" w:semiHidden="1" w:unhideWhenUsed="1"/>
     <w:lsdException w:name="Unresolved Mention" w:semiHidden="1" w:unhideWhenUsed="1"/>
+    <w:lsdException w:name="Smart Link" w:semiHidden="1" w:unhideWhenUsed="1"/>
+    <w:lsdException w:name="Smart Link Error" w:semiHidden="1" w:unhideWhenUsed="1"/>
   </w:latentStyles>
   <w:style w:type="paragraph" w:default="1" w:styleId="Normal">
     <w:name w:val="Normal"/>
@@ -53271,7 +53623,7 @@
 </file>
 
 <file path=customXml/itemProps1.xml><?xml version="1.0" encoding="utf-8"?>
-<ds:datastoreItem xmlns:ds="http://schemas.openxmlformats.org/officeDocument/2006/customXml" ds:itemID="{53DD697F-EB4C-4DA4-922E-EDE256235D90}">
+<ds:datastoreItem xmlns:ds="http://schemas.openxmlformats.org/officeDocument/2006/customXml" ds:itemID="{7BB13E13-3437-42EC-9AA1-B16F662E3B4F}">
   <ds:schemaRefs>
     <ds:schemaRef ds:uri="http://schemas.openxmlformats.org/officeDocument/2006/bibliography"/>
   </ds:schemaRefs>

</xml_diff>

<commit_message>
Explicando recall e f1-measure.
</commit_message>
<xml_diff>
--- a/TCC.docx
+++ b/TCC.docx
@@ -16190,25 +16190,7 @@
           <w:sz w:val="20"/>
           <w:szCs w:val="20"/>
         </w:rPr>
-        <w:t xml:space="preserve"> atividade proporciona também economias relativas ao transporte e estocagem de mercadorias. Novos modelos de negócios, como os das empresas que comercializam produtos digitais, como e-books, músicas, filmes, </w:t>
-      </w:r>
-      <w:bookmarkStart w:id="16" w:name="_GoBack"/>
-      <w:r>
-        <w:rPr>
-          <w:color w:val="000000" w:themeColor="text1"/>
-          <w:sz w:val="20"/>
-          <w:szCs w:val="20"/>
-        </w:rPr>
-        <w:t>image</w:t>
-      </w:r>
-      <w:bookmarkEnd w:id="16"/>
-      <w:r>
-        <w:rPr>
-          <w:color w:val="000000" w:themeColor="text1"/>
-          <w:sz w:val="20"/>
-          <w:szCs w:val="20"/>
-        </w:rPr>
-        <w:t>ns, base de dados, softwares etc., operam com custo de transporte praticamente nulo. As que transacionam mercadorias físicas estão sujeitas a menores custos de estocagem, dado que seus produtos podem ser mantidos em poucos centros de distribuição, simplificando o complexo gerenciamento de estoques que se observa no varejo multilocal.</w:t>
+        <w:t xml:space="preserve"> atividade proporciona também economias relativas ao transporte e estocagem de mercadorias. Novos modelos de negócios, como os das empresas que comercializam produtos digitais, como e-books, músicas, filmes, imagens, base de dados, softwares etc., operam com custo de transporte praticamente nulo. As que transacionam mercadorias físicas estão sujeitas a menores custos de estocagem, dado que seus produtos podem ser mantidos em poucos centros de distribuição, simplificando o complexo gerenciamento de estoques que se observa no varejo multilocal.</w:t>
       </w:r>
     </w:p>
     <w:p>
@@ -16854,7 +16836,7 @@
           <w:sz w:val="24"/>
         </w:rPr>
       </w:pPr>
-      <w:bookmarkStart w:id="17" w:name="_Toc12540679"/>
+      <w:bookmarkStart w:id="16" w:name="_Toc12540679"/>
       <w:r>
         <w:rPr>
           <w:rStyle w:val="normaltextrun"/>
@@ -16889,7 +16871,7 @@
         </w:rPr>
         <w:t>e-commerce</w:t>
       </w:r>
-      <w:bookmarkEnd w:id="17"/>
+      <w:bookmarkEnd w:id="16"/>
     </w:p>
     <w:p>
       <w:pPr>
@@ -17376,7 +17358,7 @@
         </w:rPr>
         <w:t xml:space="preserve">destacam o </w:t>
       </w:r>
-      <w:bookmarkStart w:id="18" w:name="_Hlk12047218"/>
+      <w:bookmarkStart w:id="17" w:name="_Hlk12047218"/>
       <w:r>
         <w:rPr>
           <w:i/>
@@ -17528,7 +17510,7 @@
         </w:rPr>
         <w:t xml:space="preserve"> (C2C)</w:t>
       </w:r>
-      <w:bookmarkEnd w:id="18"/>
+      <w:bookmarkEnd w:id="17"/>
       <w:r>
         <w:rPr>
           <w:color w:val="000000" w:themeColor="text1"/>
@@ -17758,7 +17740,7 @@
         </w:rPr>
         <w:t xml:space="preserve">Silva e Filho (2017) e Silveira e Silveira (2015) também qualificam o </w:t>
       </w:r>
-      <w:bookmarkStart w:id="19" w:name="_Hlk12047246"/>
+      <w:bookmarkStart w:id="18" w:name="_Hlk12047246"/>
       <w:r>
         <w:rPr>
           <w:rStyle w:val="normaltextrun"/>
@@ -17894,7 +17876,7 @@
         </w:rPr>
         <w:t xml:space="preserve"> (B2E), </w:t>
       </w:r>
-      <w:bookmarkEnd w:id="19"/>
+      <w:bookmarkEnd w:id="18"/>
       <w:r>
         <w:rPr>
           <w:rStyle w:val="spellingerror"/>
@@ -17965,7 +17947,7 @@
         </w:rPr>
         <w:t xml:space="preserve"> governamentais: </w:t>
       </w:r>
-      <w:bookmarkStart w:id="20" w:name="_Hlk12047254"/>
+      <w:bookmarkStart w:id="19" w:name="_Hlk12047254"/>
       <w:r>
         <w:rPr>
           <w:rStyle w:val="spellingerror"/>
@@ -18161,7 +18143,7 @@
         </w:rPr>
         <w:t xml:space="preserve"> (G2G), </w:t>
       </w:r>
-      <w:bookmarkEnd w:id="20"/>
+      <w:bookmarkEnd w:id="19"/>
       <w:r>
         <w:rPr>
           <w:rStyle w:val="normaltextrun"/>
@@ -18204,7 +18186,7 @@
         </w:rPr>
         <w:t xml:space="preserve">diversos tipos de transação, como é o caso do </w:t>
       </w:r>
-      <w:bookmarkStart w:id="21" w:name="_Hlk12047265"/>
+      <w:bookmarkStart w:id="20" w:name="_Hlk12047265"/>
       <w:r>
         <w:rPr>
           <w:rStyle w:val="normaltextrun"/>
@@ -18244,7 +18226,7 @@
         </w:rPr>
         <w:t>(B2B2C</w:t>
       </w:r>
-      <w:bookmarkEnd w:id="21"/>
+      <w:bookmarkEnd w:id="20"/>
       <w:r>
         <w:rPr>
           <w:color w:val="000000" w:themeColor="text1"/>
@@ -18551,7 +18533,7 @@
           <w:szCs w:val="24"/>
         </w:rPr>
       </w:pPr>
-      <w:bookmarkStart w:id="22" w:name="_Toc12462409"/>
+      <w:bookmarkStart w:id="21" w:name="_Toc12462409"/>
       <w:r>
         <w:rPr>
           <w:i w:val="0"/>
@@ -18699,7 +18681,7 @@
         </w:rPr>
         <w:t>.</w:t>
       </w:r>
-      <w:bookmarkEnd w:id="22"/>
+      <w:bookmarkEnd w:id="21"/>
     </w:p>
     <w:p>
       <w:pPr>
@@ -18773,7 +18755,7 @@
           <w:sz w:val="24"/>
         </w:rPr>
       </w:pPr>
-      <w:bookmarkStart w:id="23" w:name="_Toc12540680"/>
+      <w:bookmarkStart w:id="22" w:name="_Toc12540680"/>
       <w:r>
         <w:rPr>
           <w:rStyle w:val="normaltextrun"/>
@@ -18808,7 +18790,7 @@
         </w:rPr>
         <w:t>letrônico</w:t>
       </w:r>
-      <w:bookmarkEnd w:id="23"/>
+      <w:bookmarkEnd w:id="22"/>
     </w:p>
     <w:p>
       <w:pPr>
@@ -18859,7 +18841,7 @@
         </w:rPr>
         <w:tab/>
       </w:r>
-      <w:bookmarkStart w:id="24" w:name="_Hlk11928624"/>
+      <w:bookmarkStart w:id="23" w:name="_Hlk11928624"/>
       <w:r>
         <w:rPr>
           <w:rStyle w:val="normaltextrun"/>
@@ -18909,7 +18891,7 @@
         </w:rPr>
         <w:t xml:space="preserve"> desenvolvida constantemente.</w:t>
       </w:r>
-      <w:bookmarkEnd w:id="24"/>
+      <w:bookmarkEnd w:id="23"/>
       <w:r>
         <w:rPr>
           <w:rStyle w:val="normaltextrun"/>
@@ -19105,7 +19087,7 @@
           <w:sz w:val="24"/>
         </w:rPr>
       </w:pPr>
-      <w:bookmarkStart w:id="25" w:name="_Toc12540681"/>
+      <w:bookmarkStart w:id="24" w:name="_Toc12540681"/>
       <w:r>
         <w:rPr>
           <w:rStyle w:val="normaltextrun"/>
@@ -19143,7 +19125,7 @@
         </w:rPr>
         <w:t>letrônico</w:t>
       </w:r>
-      <w:bookmarkEnd w:id="25"/>
+      <w:bookmarkEnd w:id="24"/>
     </w:p>
     <w:p>
       <w:pPr>
@@ -20238,7 +20220,7 @@
           <w:sz w:val="24"/>
         </w:rPr>
       </w:pPr>
-      <w:bookmarkStart w:id="26" w:name="_Toc12540682"/>
+      <w:bookmarkStart w:id="25" w:name="_Toc12540682"/>
       <w:r>
         <w:rPr>
           <w:rStyle w:val="normaltextrun"/>
@@ -20250,7 +20232,7 @@
         </w:rPr>
         <w:t>Participantes e componentes</w:t>
       </w:r>
-      <w:bookmarkEnd w:id="26"/>
+      <w:bookmarkEnd w:id="25"/>
     </w:p>
     <w:p>
       <w:pPr>
@@ -21239,7 +21221,7 @@
           <w:sz w:val="24"/>
         </w:rPr>
       </w:pPr>
-      <w:bookmarkStart w:id="27" w:name="_Toc12540683"/>
+      <w:bookmarkStart w:id="26" w:name="_Toc12540683"/>
       <w:r>
         <w:rPr>
           <w:rStyle w:val="normaltextrun"/>
@@ -21274,7 +21256,7 @@
         </w:rPr>
         <w:t xml:space="preserve"> de negócio</w:t>
       </w:r>
-      <w:bookmarkEnd w:id="27"/>
+      <w:bookmarkEnd w:id="26"/>
     </w:p>
     <w:p>
       <w:pPr>
@@ -21655,7 +21637,7 @@
           <w:szCs w:val="24"/>
         </w:rPr>
       </w:pPr>
-      <w:bookmarkStart w:id="28" w:name="_Toc12540684"/>
+      <w:bookmarkStart w:id="27" w:name="_Toc12540684"/>
       <w:r>
         <w:rPr>
           <w:b/>
@@ -21677,7 +21659,7 @@
         </w:rPr>
         <w:t>marketplace</w:t>
       </w:r>
-      <w:bookmarkEnd w:id="28"/>
+      <w:bookmarkEnd w:id="27"/>
     </w:p>
     <w:p>
       <w:pPr>
@@ -21953,8 +21935,8 @@
           <w:szCs w:val="24"/>
         </w:rPr>
       </w:pPr>
-      <w:bookmarkStart w:id="29" w:name="_Toc12540685"/>
-      <w:bookmarkStart w:id="30" w:name="_Hlk11497862"/>
+      <w:bookmarkStart w:id="28" w:name="_Toc12540685"/>
+      <w:bookmarkStart w:id="29" w:name="_Hlk11497862"/>
       <w:r>
         <w:rPr>
           <w:b/>
@@ -21966,7 +21948,7 @@
         </w:rPr>
         <w:t>Sistemas de organização e representação do conhecimento em ambientes digitais</w:t>
       </w:r>
-      <w:bookmarkEnd w:id="29"/>
+      <w:bookmarkEnd w:id="28"/>
     </w:p>
     <w:p>
       <w:pPr>
@@ -22775,8 +22757,8 @@
           <w:color w:val="000000" w:themeColor="text1"/>
         </w:rPr>
       </w:pPr>
-      <w:bookmarkStart w:id="31" w:name="_Toc12540686"/>
-      <w:bookmarkEnd w:id="30"/>
+      <w:bookmarkStart w:id="30" w:name="_Toc12540686"/>
+      <w:bookmarkEnd w:id="29"/>
       <w:r>
         <w:rPr>
           <w:rFonts w:ascii="Arial" w:hAnsi="Arial" w:cs="Arial"/>
@@ -22799,7 +22781,7 @@
         </w:rPr>
         <w:t>marketplace</w:t>
       </w:r>
-      <w:bookmarkEnd w:id="31"/>
+      <w:bookmarkEnd w:id="30"/>
       <w:proofErr w:type="spellEnd"/>
     </w:p>
     <w:p>
@@ -23753,7 +23735,7 @@
           <w:szCs w:val="24"/>
         </w:rPr>
       </w:pPr>
-      <w:bookmarkStart w:id="32" w:name="_Toc12540687"/>
+      <w:bookmarkStart w:id="31" w:name="_Toc12540687"/>
       <w:r>
         <w:rPr>
           <w:b/>
@@ -23774,7 +23756,7 @@
         </w:rPr>
         <w:t>o de taxonomias</w:t>
       </w:r>
-      <w:bookmarkEnd w:id="32"/>
+      <w:bookmarkEnd w:id="31"/>
     </w:p>
     <w:p>
       <w:pPr>
@@ -24003,7 +23985,7 @@
         </w:rPr>
         <w:t xml:space="preserve"> modelo chamado </w:t>
       </w:r>
-      <w:bookmarkStart w:id="33" w:name="_Hlk12048142"/>
+      <w:bookmarkStart w:id="32" w:name="_Hlk12048142"/>
       <w:r>
         <w:rPr>
           <w:rStyle w:val="normaltextrun"/>
@@ -24056,7 +24038,7 @@
         </w:rPr>
         <w:t> (VSM</w:t>
       </w:r>
-      <w:bookmarkEnd w:id="33"/>
+      <w:bookmarkEnd w:id="32"/>
       <w:r>
         <w:rPr>
           <w:rStyle w:val="normaltextrun"/>
@@ -24701,7 +24683,7 @@
         <w:lastRenderedPageBreak/>
         <w:t xml:space="preserve">extrações foram feitas em dois desses sistemas: </w:t>
       </w:r>
-      <w:bookmarkStart w:id="34" w:name="_Hlk12048217"/>
+      <w:bookmarkStart w:id="33" w:name="_Hlk12048217"/>
       <w:r>
         <w:rPr>
           <w:i/>
@@ -24739,7 +24721,7 @@
         <w:t xml:space="preserve"> (UNSPSC).</w:t>
       </w:r>
     </w:p>
-    <w:bookmarkEnd w:id="34"/>
+    <w:bookmarkEnd w:id="33"/>
     <w:p>
       <w:pPr>
         <w:spacing w:line="360" w:lineRule="auto"/>
@@ -25384,7 +25366,23 @@
           <w:sz w:val="24"/>
           <w:szCs w:val="24"/>
         </w:rPr>
-        <w:t xml:space="preserve"> através da paricade lexical. </w:t>
+        <w:t xml:space="preserve"> através da </w:t>
+      </w:r>
+      <w:r>
+        <w:rPr>
+          <w:color w:val="000000" w:themeColor="text1"/>
+          <w:sz w:val="24"/>
+          <w:szCs w:val="24"/>
+        </w:rPr>
+        <w:t>paridade</w:t>
+      </w:r>
+      <w:r>
+        <w:rPr>
+          <w:color w:val="000000" w:themeColor="text1"/>
+          <w:sz w:val="24"/>
+          <w:szCs w:val="24"/>
+        </w:rPr>
+        <w:t xml:space="preserve"> lexical. </w:t>
       </w:r>
       <w:r>
         <w:rPr>
@@ -26505,7 +26503,40 @@
           <w:sz w:val="24"/>
           <w:szCs w:val="24"/>
         </w:rPr>
-        <w:t xml:space="preserve"> dos algoritmos. Os resultados foram separados por </w:t>
+        <w:t xml:space="preserve"> dos algoritmos. </w:t>
+      </w:r>
+      <w:r>
+        <w:rPr>
+          <w:color w:val="000000" w:themeColor="text1"/>
+          <w:sz w:val="24"/>
+          <w:szCs w:val="24"/>
+        </w:rPr>
+        <w:t xml:space="preserve">O Recall representa a taxa de classes mapeadas </w:t>
+      </w:r>
+      <w:r>
+        <w:rPr>
+          <w:color w:val="000000" w:themeColor="text1"/>
+          <w:sz w:val="24"/>
+          <w:szCs w:val="24"/>
+        </w:rPr>
+        <w:lastRenderedPageBreak/>
+        <w:t>referente as classes que deveriam ter sido mapeadas pelo processo. Em outras palavras, o Recall é o número de resultados corretos dividido pelo número de resultados que deveriam ter sido obtidos.</w:t>
+      </w:r>
+      <w:r>
+        <w:rPr>
+          <w:color w:val="000000" w:themeColor="text1"/>
+          <w:sz w:val="24"/>
+          <w:szCs w:val="24"/>
+        </w:rPr>
+        <w:t xml:space="preserve"> </w:t>
+      </w:r>
+      <w:r>
+        <w:rPr>
+          <w:color w:val="000000" w:themeColor="text1"/>
+          <w:sz w:val="24"/>
+          <w:szCs w:val="24"/>
+        </w:rPr>
+        <w:t>Já o</w:t>
       </w:r>
       <w:r>
         <w:rPr>
@@ -26514,6 +26545,51 @@
           <w:sz w:val="24"/>
           <w:szCs w:val="24"/>
         </w:rPr>
+        <w:t xml:space="preserve"> </w:t>
+      </w:r>
+      <w:r>
+        <w:rPr>
+          <w:i/>
+          <w:color w:val="000000" w:themeColor="text1"/>
+          <w:sz w:val="24"/>
+          <w:szCs w:val="24"/>
+        </w:rPr>
+        <w:t>F1-measure</w:t>
+      </w:r>
+      <w:bookmarkStart w:id="34" w:name="_GoBack"/>
+      <w:r>
+        <w:rPr>
+          <w:iCs/>
+          <w:color w:val="000000" w:themeColor="text1"/>
+          <w:sz w:val="24"/>
+          <w:szCs w:val="24"/>
+        </w:rPr>
+        <w:t xml:space="preserve"> representa a medida de performance geral utilizada pelos autores</w:t>
+      </w:r>
+      <w:bookmarkEnd w:id="34"/>
+      <w:r>
+        <w:rPr>
+          <w:color w:val="000000" w:themeColor="text1"/>
+          <w:sz w:val="24"/>
+          <w:szCs w:val="24"/>
+        </w:rPr>
+        <w:t xml:space="preserve">. </w:t>
+      </w:r>
+      <w:r>
+        <w:rPr>
+          <w:color w:val="000000" w:themeColor="text1"/>
+          <w:sz w:val="24"/>
+          <w:szCs w:val="24"/>
+        </w:rPr>
+        <w:t xml:space="preserve">Os resultados foram separados por </w:t>
+      </w:r>
+      <w:r>
+        <w:rPr>
+          <w:i/>
+          <w:color w:val="000000" w:themeColor="text1"/>
+          <w:sz w:val="24"/>
+          <w:szCs w:val="24"/>
+        </w:rPr>
         <w:t>dataset</w:t>
       </w:r>
       <w:r>
@@ -26522,16 +26598,7 @@
           <w:sz w:val="24"/>
           <w:szCs w:val="24"/>
         </w:rPr>
-        <w:t xml:space="preserve"> e </w:t>
-      </w:r>
-      <w:r>
-        <w:rPr>
-          <w:color w:val="000000" w:themeColor="text1"/>
-          <w:sz w:val="24"/>
-          <w:szCs w:val="24"/>
-        </w:rPr>
-        <w:lastRenderedPageBreak/>
-        <w:t>por limiar de similaridade.</w:t>
+        <w:t xml:space="preserve"> e por limiar de similaridade.</w:t>
       </w:r>
     </w:p>
     <w:p>
@@ -27396,7 +27463,23 @@
           <w:sz w:val="24"/>
           <w:szCs w:val="24"/>
         </w:rPr>
-        <w:t>é uma necessidade trivial. Portanto, é fundamental que os responsáveis pela plataforma disponibilizem formas simples e eficientes de realizar es</w:t>
+        <w:t xml:space="preserve">é uma necessidade </w:t>
+      </w:r>
+      <w:r>
+        <w:rPr>
+          <w:color w:val="000000" w:themeColor="text1"/>
+          <w:sz w:val="24"/>
+          <w:szCs w:val="24"/>
+        </w:rPr>
+        <w:t>básica</w:t>
+      </w:r>
+      <w:r>
+        <w:rPr>
+          <w:color w:val="000000" w:themeColor="text1"/>
+          <w:sz w:val="24"/>
+          <w:szCs w:val="24"/>
+        </w:rPr>
+        <w:t>. Portanto, é fundamental que os responsáveis pela plataforma disponibilizem formas simples e eficientes de realizar es</w:t>
       </w:r>
       <w:r>
         <w:rPr>
@@ -37268,7 +37351,23 @@
           <w:color w:val="000000" w:themeColor="text1"/>
         </w:rPr>
         <w:lastRenderedPageBreak/>
-        <w:t>fim, como parte do sistema proposto, será desenvolvida uma API REST para consulta das cominações criadas.</w:t>
+        <w:t xml:space="preserve">fim, como parte do sistema proposto, será desenvolvida uma API REST para consulta das </w:t>
+      </w:r>
+      <w:r>
+        <w:rPr>
+          <w:rStyle w:val="normaltextrun"/>
+          <w:rFonts w:ascii="Arial" w:hAnsi="Arial" w:cs="Arial"/>
+          <w:color w:val="000000" w:themeColor="text1"/>
+        </w:rPr>
+        <w:t>combinações</w:t>
+      </w:r>
+      <w:r>
+        <w:rPr>
+          <w:rStyle w:val="normaltextrun"/>
+          <w:rFonts w:ascii="Arial" w:hAnsi="Arial" w:cs="Arial"/>
+          <w:color w:val="000000" w:themeColor="text1"/>
+        </w:rPr>
+        <w:t xml:space="preserve"> criadas.</w:t>
       </w:r>
       <w:r>
         <w:rPr>
@@ -38992,7 +39091,23 @@
           <w:rFonts w:ascii="Arial" w:hAnsi="Arial" w:cs="Arial"/>
           <w:color w:val="000000" w:themeColor="text1"/>
         </w:rPr>
-        <w:t> e vendedores serão consumidas para coletar os dados referentes às estruturas taxonômicas exististes. Além disso, será disponibilizada uma API REST para que os interessados nas integrações entre vendedores e </w:t>
+        <w:t xml:space="preserve"> e vendedores serão consumidas para coletar os dados referentes às estruturas taxonômicas </w:t>
+      </w:r>
+      <w:r>
+        <w:rPr>
+          <w:rStyle w:val="normaltextrun"/>
+          <w:rFonts w:ascii="Arial" w:hAnsi="Arial" w:cs="Arial"/>
+          <w:color w:val="000000" w:themeColor="text1"/>
+        </w:rPr>
+        <w:t>existentes</w:t>
+      </w:r>
+      <w:r>
+        <w:rPr>
+          <w:rStyle w:val="normaltextrun"/>
+          <w:rFonts w:ascii="Arial" w:hAnsi="Arial" w:cs="Arial"/>
+          <w:color w:val="000000" w:themeColor="text1"/>
+        </w:rPr>
+        <w:t>. Além disso, será disponibilizada uma API REST para que os interessados nas integrações entre vendedores e </w:t>
       </w:r>
       <w:proofErr w:type="spellStart"/>
       <w:r>
@@ -54312,7 +54427,7 @@
 </file>
 
 <file path=customXml/itemProps1.xml><?xml version="1.0" encoding="utf-8"?>
-<ds:datastoreItem xmlns:ds="http://schemas.openxmlformats.org/officeDocument/2006/customXml" ds:itemID="{45F99632-8869-41EF-A95E-99EAE274A4F7}">
+<ds:datastoreItem xmlns:ds="http://schemas.openxmlformats.org/officeDocument/2006/customXml" ds:itemID="{282E3EAA-491A-490A-91C2-3E0E478D1AB6}">
   <ds:schemaRefs>
     <ds:schemaRef ds:uri="http://schemas.openxmlformats.org/officeDocument/2006/bibliography"/>
   </ds:schemaRefs>

</xml_diff>

<commit_message>
Aplicação de negrito nos quadros.
</commit_message>
<xml_diff>
--- a/TCC.docx
+++ b/TCC.docx
@@ -33688,6 +33688,7 @@
             <w:r>
               <w:rPr>
                 <w:rFonts w:eastAsia="Times New Roman"/>
+                <w:noProof/>
                 <w:color w:val="000000" w:themeColor="text1"/>
               </w:rPr>
               <w:drawing>
@@ -34536,6 +34537,7 @@
             <w:r>
               <w:rPr>
                 <w:rFonts w:eastAsia="Times New Roman"/>
+                <w:noProof/>
                 <w:color w:val="000000" w:themeColor="text1"/>
               </w:rPr>
               <w:drawing>
@@ -34593,6 +34595,7 @@
             <w:r>
               <w:rPr>
                 <w:rFonts w:eastAsia="Times New Roman"/>
+                <w:noProof/>
                 <w:color w:val="000000" w:themeColor="text1"/>
               </w:rPr>
               <w:drawing>
@@ -36577,6 +36580,7 @@
             <w:r>
               <w:rPr>
                 <w:rFonts w:eastAsia="Times New Roman"/>
+                <w:noProof/>
                 <w:color w:val="000000" w:themeColor="text1"/>
               </w:rPr>
               <w:drawing>
@@ -36634,6 +36638,7 @@
             <w:r>
               <w:rPr>
                 <w:rFonts w:eastAsia="Times New Roman"/>
+                <w:noProof/>
                 <w:color w:val="000000" w:themeColor="text1"/>
               </w:rPr>
               <w:drawing>
@@ -37502,25 +37507,7 @@
           <w:szCs w:val="24"/>
           <w:lang w:val="pt-BR"/>
         </w:rPr>
-        <w:t xml:space="preserve"> caso de </w:t>
-      </w:r>
-      <w:r>
-        <w:rPr>
-          <w:color w:val="000000" w:themeColor="text1"/>
-          <w:sz w:val="24"/>
-          <w:szCs w:val="24"/>
-          <w:lang w:val="pt-BR"/>
-        </w:rPr>
-        <w:t xml:space="preserve">uso </w:t>
-      </w:r>
-      <w:r>
-        <w:rPr>
-          <w:color w:val="000000" w:themeColor="text1"/>
-          <w:sz w:val="24"/>
-          <w:szCs w:val="24"/>
-          <w:lang w:val="pt-BR"/>
-        </w:rPr>
-        <w:t>é o “Vendedor”</w:t>
+        <w:t xml:space="preserve"> caso de uso é o “Vendedor”</w:t>
       </w:r>
       <w:r>
         <w:rPr>
@@ -37633,6 +37620,8 @@
               <w:jc w:val="both"/>
               <w:rPr>
                 <w:rFonts w:eastAsia="Times New Roman"/>
+                <w:b/>
+                <w:bCs/>
                 <w:color w:val="000000" w:themeColor="text1"/>
                 <w:sz w:val="24"/>
                 <w:szCs w:val="24"/>
@@ -37641,6 +37630,8 @@
             <w:r>
               <w:rPr>
                 <w:rFonts w:eastAsia="Times New Roman"/>
+                <w:b/>
+                <w:bCs/>
                 <w:color w:val="000000" w:themeColor="text1"/>
                 <w:sz w:val="24"/>
                 <w:szCs w:val="24"/>
@@ -37707,6 +37698,8 @@
               <w:jc w:val="both"/>
               <w:rPr>
                 <w:rFonts w:eastAsia="Times New Roman"/>
+                <w:b/>
+                <w:bCs/>
                 <w:color w:val="000000" w:themeColor="text1"/>
                 <w:sz w:val="24"/>
                 <w:szCs w:val="24"/>
@@ -37715,6 +37708,8 @@
             <w:r>
               <w:rPr>
                 <w:rFonts w:eastAsia="Times New Roman"/>
+                <w:b/>
+                <w:bCs/>
                 <w:color w:val="000000" w:themeColor="text1"/>
                 <w:sz w:val="24"/>
                 <w:szCs w:val="24"/>
@@ -37780,6 +37775,8 @@
               <w:jc w:val="both"/>
               <w:rPr>
                 <w:rFonts w:eastAsia="Times New Roman"/>
+                <w:b/>
+                <w:bCs/>
                 <w:color w:val="000000" w:themeColor="text1"/>
                 <w:sz w:val="24"/>
                 <w:szCs w:val="24"/>
@@ -37788,6 +37785,8 @@
             <w:r>
               <w:rPr>
                 <w:rFonts w:eastAsia="Times New Roman"/>
+                <w:b/>
+                <w:bCs/>
                 <w:color w:val="000000" w:themeColor="text1"/>
                 <w:sz w:val="24"/>
                 <w:szCs w:val="24"/>
@@ -37887,6 +37886,8 @@
               <w:jc w:val="both"/>
               <w:rPr>
                 <w:rFonts w:eastAsia="Times New Roman"/>
+                <w:b/>
+                <w:bCs/>
                 <w:color w:val="000000" w:themeColor="text1"/>
                 <w:sz w:val="24"/>
                 <w:szCs w:val="24"/>
@@ -37895,6 +37896,8 @@
             <w:r>
               <w:rPr>
                 <w:rFonts w:eastAsia="Times New Roman"/>
+                <w:b/>
+                <w:bCs/>
                 <w:color w:val="000000" w:themeColor="text1"/>
                 <w:sz w:val="24"/>
                 <w:szCs w:val="24"/>
@@ -37960,6 +37963,8 @@
               <w:jc w:val="both"/>
               <w:rPr>
                 <w:rFonts w:eastAsia="Times New Roman"/>
+                <w:b/>
+                <w:bCs/>
                 <w:color w:val="000000" w:themeColor="text1"/>
                 <w:sz w:val="24"/>
                 <w:szCs w:val="24"/>
@@ -37968,6 +37973,8 @@
             <w:r>
               <w:rPr>
                 <w:rFonts w:eastAsia="Times New Roman"/>
+                <w:b/>
+                <w:bCs/>
                 <w:color w:val="000000" w:themeColor="text1"/>
                 <w:sz w:val="24"/>
                 <w:szCs w:val="24"/>
@@ -38037,6 +38044,8 @@
               <w:jc w:val="both"/>
               <w:rPr>
                 <w:rFonts w:eastAsia="Times New Roman"/>
+                <w:b/>
+                <w:bCs/>
                 <w:color w:val="000000" w:themeColor="text1"/>
                 <w:sz w:val="24"/>
                 <w:szCs w:val="24"/>
@@ -38045,6 +38054,8 @@
             <w:r>
               <w:rPr>
                 <w:rFonts w:eastAsia="Times New Roman"/>
+                <w:b/>
+                <w:bCs/>
                 <w:color w:val="000000" w:themeColor="text1"/>
                 <w:sz w:val="24"/>
                 <w:szCs w:val="24"/>
@@ -38110,6 +38121,8 @@
               <w:jc w:val="both"/>
               <w:rPr>
                 <w:rFonts w:eastAsia="Times New Roman"/>
+                <w:b/>
+                <w:bCs/>
                 <w:color w:val="000000" w:themeColor="text1"/>
                 <w:sz w:val="24"/>
                 <w:szCs w:val="24"/>
@@ -38118,6 +38131,8 @@
             <w:r>
               <w:rPr>
                 <w:rFonts w:eastAsia="Times New Roman"/>
+                <w:b/>
+                <w:bCs/>
                 <w:color w:val="000000" w:themeColor="text1"/>
                 <w:sz w:val="24"/>
                 <w:szCs w:val="24"/>
@@ -38186,6 +38201,8 @@
               <w:jc w:val="both"/>
               <w:rPr>
                 <w:rFonts w:eastAsia="Times New Roman"/>
+                <w:b/>
+                <w:bCs/>
                 <w:color w:val="000000" w:themeColor="text1"/>
                 <w:sz w:val="24"/>
                 <w:szCs w:val="24"/>
@@ -38194,6 +38211,8 @@
             <w:r>
               <w:rPr>
                 <w:rFonts w:eastAsia="Times New Roman"/>
+                <w:b/>
+                <w:bCs/>
                 <w:color w:val="000000" w:themeColor="text1"/>
                 <w:sz w:val="24"/>
                 <w:szCs w:val="24"/>
@@ -38231,6 +38250,7 @@
             <w:r>
               <w:rPr>
                 <w:rFonts w:eastAsia="Times New Roman"/>
+                <w:noProof/>
                 <w:color w:val="000000" w:themeColor="text1"/>
               </w:rPr>
               <w:drawing>
@@ -38282,6 +38302,7 @@
             <w:r>
               <w:rPr>
                 <w:rFonts w:eastAsia="Times New Roman"/>
+                <w:noProof/>
                 <w:color w:val="000000" w:themeColor="text1"/>
               </w:rPr>
               <w:drawing>
@@ -38534,14 +38555,19 @@
               <w:jc w:val="both"/>
               <w:rPr>
                 <w:rFonts w:eastAsia="Times New Roman"/>
+                <w:b/>
+                <w:bCs/>
                 <w:color w:val="000000" w:themeColor="text1"/>
                 <w:sz w:val="24"/>
                 <w:szCs w:val="24"/>
               </w:rPr>
             </w:pPr>
+            <w:bookmarkStart w:id="53" w:name="_GoBack" w:colFirst="0" w:colLast="0"/>
             <w:r>
               <w:rPr>
                 <w:rFonts w:eastAsia="Times New Roman"/>
+                <w:b/>
+                <w:bCs/>
                 <w:color w:val="000000" w:themeColor="text1"/>
                 <w:sz w:val="24"/>
                 <w:szCs w:val="24"/>
@@ -38608,6 +38634,8 @@
               <w:jc w:val="both"/>
               <w:rPr>
                 <w:rFonts w:eastAsia="Times New Roman"/>
+                <w:b/>
+                <w:bCs/>
                 <w:color w:val="000000" w:themeColor="text1"/>
                 <w:sz w:val="24"/>
                 <w:szCs w:val="24"/>
@@ -38616,6 +38644,8 @@
             <w:r>
               <w:rPr>
                 <w:rFonts w:eastAsia="Times New Roman"/>
+                <w:b/>
+                <w:bCs/>
                 <w:color w:val="000000" w:themeColor="text1"/>
                 <w:sz w:val="24"/>
                 <w:szCs w:val="24"/>
@@ -38681,6 +38711,8 @@
               <w:jc w:val="both"/>
               <w:rPr>
                 <w:rFonts w:eastAsia="Times New Roman"/>
+                <w:b/>
+                <w:bCs/>
                 <w:color w:val="000000" w:themeColor="text1"/>
                 <w:sz w:val="24"/>
                 <w:szCs w:val="24"/>
@@ -38689,6 +38721,8 @@
             <w:r>
               <w:rPr>
                 <w:rFonts w:eastAsia="Times New Roman"/>
+                <w:b/>
+                <w:bCs/>
                 <w:color w:val="000000" w:themeColor="text1"/>
                 <w:sz w:val="24"/>
                 <w:szCs w:val="24"/>
@@ -38754,6 +38788,8 @@
               <w:jc w:val="both"/>
               <w:rPr>
                 <w:rFonts w:eastAsia="Times New Roman"/>
+                <w:b/>
+                <w:bCs/>
                 <w:color w:val="000000" w:themeColor="text1"/>
                 <w:sz w:val="24"/>
                 <w:szCs w:val="24"/>
@@ -38762,6 +38798,8 @@
             <w:r>
               <w:rPr>
                 <w:rFonts w:eastAsia="Times New Roman"/>
+                <w:b/>
+                <w:bCs/>
                 <w:color w:val="000000" w:themeColor="text1"/>
                 <w:sz w:val="24"/>
                 <w:szCs w:val="24"/>
@@ -38827,6 +38865,8 @@
               <w:jc w:val="both"/>
               <w:rPr>
                 <w:rFonts w:eastAsia="Times New Roman"/>
+                <w:b/>
+                <w:bCs/>
                 <w:color w:val="000000" w:themeColor="text1"/>
                 <w:sz w:val="24"/>
                 <w:szCs w:val="24"/>
@@ -38835,6 +38875,8 @@
             <w:r>
               <w:rPr>
                 <w:rFonts w:eastAsia="Times New Roman"/>
+                <w:b/>
+                <w:bCs/>
                 <w:color w:val="000000" w:themeColor="text1"/>
                 <w:sz w:val="24"/>
                 <w:szCs w:val="24"/>
@@ -38904,6 +38946,8 @@
               <w:jc w:val="both"/>
               <w:rPr>
                 <w:rFonts w:eastAsia="Times New Roman"/>
+                <w:b/>
+                <w:bCs/>
                 <w:color w:val="000000" w:themeColor="text1"/>
                 <w:sz w:val="24"/>
                 <w:szCs w:val="24"/>
@@ -38912,6 +38956,8 @@
             <w:r>
               <w:rPr>
                 <w:rFonts w:eastAsia="Times New Roman"/>
+                <w:b/>
+                <w:bCs/>
                 <w:color w:val="000000" w:themeColor="text1"/>
                 <w:sz w:val="24"/>
                 <w:szCs w:val="24"/>
@@ -38978,6 +39024,8 @@
               <w:jc w:val="both"/>
               <w:rPr>
                 <w:rFonts w:eastAsia="Times New Roman"/>
+                <w:b/>
+                <w:bCs/>
                 <w:color w:val="000000" w:themeColor="text1"/>
                 <w:sz w:val="24"/>
                 <w:szCs w:val="24"/>
@@ -38986,6 +39034,8 @@
             <w:r>
               <w:rPr>
                 <w:rFonts w:eastAsia="Times New Roman"/>
+                <w:b/>
+                <w:bCs/>
                 <w:color w:val="000000" w:themeColor="text1"/>
                 <w:sz w:val="24"/>
                 <w:szCs w:val="24"/>
@@ -39054,6 +39104,8 @@
               <w:jc w:val="both"/>
               <w:rPr>
                 <w:rFonts w:eastAsia="Times New Roman"/>
+                <w:b/>
+                <w:bCs/>
                 <w:color w:val="000000" w:themeColor="text1"/>
                 <w:sz w:val="24"/>
                 <w:szCs w:val="24"/>
@@ -39062,6 +39114,8 @@
             <w:r>
               <w:rPr>
                 <w:rFonts w:eastAsia="Times New Roman"/>
+                <w:b/>
+                <w:bCs/>
                 <w:color w:val="000000" w:themeColor="text1"/>
                 <w:sz w:val="24"/>
                 <w:szCs w:val="24"/>
@@ -39098,6 +39152,7 @@
             <w:r>
               <w:rPr>
                 <w:rFonts w:eastAsia="Times New Roman"/>
+                <w:noProof/>
                 <w:color w:val="000000" w:themeColor="text1"/>
               </w:rPr>
               <w:drawing>
@@ -39150,6 +39205,7 @@
         </w:tc>
       </w:tr>
     </w:tbl>
+    <w:bookmarkEnd w:id="53"/>
     <w:p>
       <w:pPr>
         <w:spacing w:line="360" w:lineRule="auto"/>
@@ -39936,6 +39992,7 @@
             <w:r>
               <w:rPr>
                 <w:rFonts w:eastAsia="Times New Roman"/>
+                <w:noProof/>
                 <w:color w:val="000000" w:themeColor="text1"/>
               </w:rPr>
               <w:drawing>
@@ -39989,8 +40046,6 @@
           <w:lang w:val="pt-BR"/>
         </w:rPr>
       </w:pPr>
-      <w:bookmarkStart w:id="53" w:name="_GoBack"/>
-      <w:bookmarkEnd w:id="53"/>
       <w:r>
         <w:rPr>
           <w:color w:val="000000" w:themeColor="text1"/>
@@ -45833,7 +45888,7 @@
           <w:color w:val="000000" w:themeColor="text1"/>
           <w:sz w:val="24"/>
           <w:szCs w:val="24"/>
-          <w:lang w:val="en-US" w:eastAsia="pt-BR" w:bidi="ar-SA"/>
+          <w:lang w:val="pt-BR" w:eastAsia="pt-BR" w:bidi="ar-SA"/>
         </w:rPr>
         <w:t>JIANG, Pingjun; BALASUBRAMANIAN, Siva K.. </w:t>
       </w:r>
@@ -46018,7 +46073,7 @@
           <w:color w:val="000000" w:themeColor="text1"/>
           <w:sz w:val="24"/>
           <w:szCs w:val="24"/>
-          <w:lang w:val="pt-BR" w:eastAsia="pt-BR" w:bidi="ar-SA"/>
+          <w:lang w:val="en-US" w:eastAsia="pt-BR" w:bidi="ar-SA"/>
         </w:rPr>
       </w:pPr>
       <w:r>
@@ -46078,7 +46133,7 @@
           <w:color w:val="000000" w:themeColor="text1"/>
           <w:sz w:val="24"/>
           <w:szCs w:val="24"/>
-          <w:lang w:val="pt-BR" w:eastAsia="pt-BR" w:bidi="ar-SA"/>
+          <w:lang w:val="en-US" w:eastAsia="pt-BR" w:bidi="ar-SA"/>
         </w:rPr>
         <w:t>Acesso em: 10 maio 2019. </w:t>
       </w:r>
@@ -46092,7 +46147,7 @@
           <w:color w:val="000000" w:themeColor="text1"/>
           <w:sz w:val="24"/>
           <w:szCs w:val="24"/>
-          <w:lang w:val="pt-BR" w:eastAsia="pt-BR" w:bidi="ar-SA"/>
+          <w:lang w:val="en-US" w:eastAsia="pt-BR" w:bidi="ar-SA"/>
         </w:rPr>
       </w:pPr>
     </w:p>
@@ -48199,7 +48254,7 @@
           <w:color w:val="000000" w:themeColor="text1"/>
           <w:sz w:val="24"/>
           <w:szCs w:val="24"/>
-          <w:lang w:val="en-US" w:eastAsia="pt-BR" w:bidi="ar-SA"/>
+          <w:lang w:val="pt-BR" w:eastAsia="pt-BR" w:bidi="ar-SA"/>
         </w:rPr>
       </w:pPr>
       <w:r>
@@ -48228,7 +48283,7 @@
           <w:color w:val="000000" w:themeColor="text1"/>
           <w:sz w:val="24"/>
           <w:szCs w:val="24"/>
-          <w:lang w:val="en-US" w:eastAsia="pt-BR" w:bidi="ar-SA"/>
+          <w:lang w:val="pt-BR" w:eastAsia="pt-BR" w:bidi="ar-SA"/>
         </w:rPr>
         <w:t>Acesso em: 10 maio 2019. </w:t>
       </w:r>
@@ -48242,7 +48297,7 @@
           <w:color w:val="000000" w:themeColor="text1"/>
           <w:sz w:val="24"/>
           <w:szCs w:val="24"/>
-          <w:lang w:val="en-US" w:eastAsia="pt-BR" w:bidi="ar-SA"/>
+          <w:lang w:val="pt-BR" w:eastAsia="pt-BR" w:bidi="ar-SA"/>
         </w:rPr>
       </w:pPr>
     </w:p>
@@ -48264,7 +48319,7 @@
           <w:color w:val="000000" w:themeColor="text1"/>
           <w:sz w:val="24"/>
           <w:szCs w:val="24"/>
-          <w:lang w:val="en-US" w:eastAsia="pt-BR" w:bidi="ar-SA"/>
+          <w:lang w:val="pt-BR" w:eastAsia="pt-BR" w:bidi="ar-SA"/>
         </w:rPr>
         <w:t xml:space="preserve">STOLZ, Alex et al. </w:t>
       </w:r>
@@ -50388,6 +50443,7 @@
         <w:docPartUnique/>
       </w:docPartObj>
     </w:sdtPr>
+    <w:sdtEndPr/>
     <w:sdtContent>
       <w:p>
         <w:pPr>
@@ -50415,6 +50471,7 @@
         <w:docPartUnique/>
       </w:docPartObj>
     </w:sdtPr>
+    <w:sdtEndPr/>
     <w:sdtContent>
       <w:p>
         <w:pPr>
@@ -50460,6 +50517,7 @@
         <w:docPartUnique/>
       </w:docPartObj>
     </w:sdtPr>
+    <w:sdtEndPr/>
     <w:sdtContent>
       <w:p>
         <w:pPr>
@@ -53864,7 +53922,7 @@
 </file>
 
 <file path=customXml/itemProps1.xml><?xml version="1.0" encoding="utf-8"?>
-<ds:datastoreItem xmlns:ds="http://schemas.openxmlformats.org/officeDocument/2006/customXml" ds:itemID="{1DE6A759-4F52-4044-B3E5-BC77AB3D4930}">
+<ds:datastoreItem xmlns:ds="http://schemas.openxmlformats.org/officeDocument/2006/customXml" ds:itemID="{090C9203-122E-4268-BA47-BA2739C88479}">
   <ds:schemaRefs>
     <ds:schemaRef ds:uri="http://schemas.openxmlformats.org/officeDocument/2006/bibliography"/>
   </ds:schemaRefs>

</xml_diff>